<commit_message>
Fixes to the MyCustomFunction sample code
</commit_message>
<xml_diff>
--- a/How to add new function to LS Omni Service.docx
+++ b/How to add new function to LS Omni Service.docx
@@ -1,6 +1,6 @@
 
 <file path=word/document.xml><?xml version="1.0" encoding="utf-8"?>
-<w:document xmlns:wpc="http://schemas.microsoft.com/office/word/2010/wordprocessingCanvas" xmlns:cx="http://schemas.microsoft.com/office/drawing/2014/chartex" xmlns:cx1="http://schemas.microsoft.com/office/drawing/2015/9/8/chartex" xmlns:mc="http://schemas.openxmlformats.org/markup-compatibility/2006" xmlns:o="urn:schemas-microsoft-com:office:office" xmlns:r="http://schemas.openxmlformats.org/officeDocument/2006/relationships" xmlns:m="http://schemas.openxmlformats.org/officeDocument/2006/math" xmlns:v="urn:schemas-microsoft-com:vml" xmlns:wp14="http://schemas.microsoft.com/office/word/2010/wordprocessingDrawing" xmlns:wp="http://schemas.openxmlformats.org/drawingml/2006/wordprocessingDrawing" xmlns:w10="urn:schemas-microsoft-com:office:word" xmlns:w="http://schemas.openxmlformats.org/wordprocessingml/2006/main" xmlns:w14="http://schemas.microsoft.com/office/word/2010/wordml" xmlns:w15="http://schemas.microsoft.com/office/word/2012/wordml" xmlns:w16se="http://schemas.microsoft.com/office/word/2015/wordml/symex" xmlns:wpg="http://schemas.microsoft.com/office/word/2010/wordprocessingGroup" xmlns:wpi="http://schemas.microsoft.com/office/word/2010/wordprocessingInk" xmlns:wne="http://schemas.microsoft.com/office/word/2006/wordml" xmlns:wps="http://schemas.microsoft.com/office/word/2010/wordprocessingShape" mc:Ignorable="w14 w15 w16se wp14">
+<w:document xmlns:wpc="http://schemas.microsoft.com/office/word/2010/wordprocessingCanvas" xmlns:cx="http://schemas.microsoft.com/office/drawing/2014/chartex" xmlns:cx1="http://schemas.microsoft.com/office/drawing/2015/9/8/chartex" xmlns:cx2="http://schemas.microsoft.com/office/drawing/2015/10/21/chartex" xmlns:cx3="http://schemas.microsoft.com/office/drawing/2016/5/9/chartex" xmlns:cx4="http://schemas.microsoft.com/office/drawing/2016/5/10/chartex" xmlns:cx5="http://schemas.microsoft.com/office/drawing/2016/5/11/chartex" xmlns:cx6="http://schemas.microsoft.com/office/drawing/2016/5/12/chartex" xmlns:cx7="http://schemas.microsoft.com/office/drawing/2016/5/13/chartex" xmlns:cx8="http://schemas.microsoft.com/office/drawing/2016/5/14/chartex" xmlns:mc="http://schemas.openxmlformats.org/markup-compatibility/2006" xmlns:aink="http://schemas.microsoft.com/office/drawing/2016/ink" xmlns:am3d="http://schemas.microsoft.com/office/drawing/2017/model3d" xmlns:o="urn:schemas-microsoft-com:office:office" xmlns:r="http://schemas.openxmlformats.org/officeDocument/2006/relationships" xmlns:m="http://schemas.openxmlformats.org/officeDocument/2006/math" xmlns:v="urn:schemas-microsoft-com:vml" xmlns:wp14="http://schemas.microsoft.com/office/word/2010/wordprocessingDrawing" xmlns:wp="http://schemas.openxmlformats.org/drawingml/2006/wordprocessingDrawing" xmlns:w10="urn:schemas-microsoft-com:office:word" xmlns:w="http://schemas.openxmlformats.org/wordprocessingml/2006/main" xmlns:w14="http://schemas.microsoft.com/office/word/2010/wordml" xmlns:w15="http://schemas.microsoft.com/office/word/2012/wordml" xmlns:w16cid="http://schemas.microsoft.com/office/word/2016/wordml/cid" xmlns:w16se="http://schemas.microsoft.com/office/word/2015/wordml/symex" xmlns:wpg="http://schemas.microsoft.com/office/word/2010/wordprocessingGroup" xmlns:wpi="http://schemas.microsoft.com/office/word/2010/wordprocessingInk" xmlns:wne="http://schemas.microsoft.com/office/word/2006/wordml" xmlns:wps="http://schemas.microsoft.com/office/word/2010/wordprocessingShape" mc:Ignorable="w14 w15 w16se w16cid wp14">
   <w:body>
     <w:p>
       <w:pPr>
@@ -32,231 +32,189 @@
         <w:rPr>
           <w:lang w:val="en-US"/>
         </w:rPr>
-        <w:t xml:space="preserve">This sample describes how to add new function to Omni Service that can be called from a Mobile Loyalty App or added to the </w:t>
+        <w:t>This sample describes how to add new function to Omni Service that can be called from a Mobile Loyalty App or added to the eCommerce API Interface.</w:t>
+      </w:r>
+    </w:p>
+    <w:p>
+      <w:pPr>
+        <w:rPr>
+          <w:lang w:val="en-US"/>
+        </w:rPr>
+      </w:pPr>
+      <w:r>
+        <w:rPr>
+          <w:lang w:val="en-US"/>
+        </w:rPr>
+        <w:t xml:space="preserve">The code for the </w:t>
+      </w:r>
+      <w:r>
+        <w:rPr>
+          <w:lang w:val="en-US"/>
+        </w:rPr>
+        <w:t>Omni Service</w:t>
+      </w:r>
+      <w:r>
+        <w:rPr>
+          <w:lang w:val="en-US"/>
+        </w:rPr>
+        <w:t xml:space="preserve"> and </w:t>
+      </w:r>
+      <w:r>
+        <w:rPr>
+          <w:lang w:val="en-US"/>
+        </w:rPr>
+        <w:t xml:space="preserve">Mobile </w:t>
+      </w:r>
+      <w:r>
+        <w:rPr>
+          <w:lang w:val="en-US"/>
+        </w:rPr>
+        <w:t xml:space="preserve">Apps </w:t>
+      </w:r>
+      <w:r>
+        <w:rPr>
+          <w:lang w:val="en-US"/>
+        </w:rPr>
+        <w:t>is stored in separate G</w:t>
+      </w:r>
+      <w:r>
+        <w:rPr>
+          <w:lang w:val="en-US"/>
+        </w:rPr>
+        <w:t>it repositories.</w:t>
+      </w:r>
+    </w:p>
+    <w:p>
+      <w:pPr>
+        <w:rPr>
+          <w:lang w:val="en-US"/>
+        </w:rPr>
+      </w:pPr>
+      <w:r>
+        <w:rPr>
+          <w:lang w:val="en-US"/>
+        </w:rPr>
+        <w:t>The code can be joined together</w:t>
+      </w:r>
+      <w:r>
+        <w:rPr>
+          <w:lang w:val="en-US"/>
+        </w:rPr>
+        <w:t xml:space="preserve"> if you are working with Loyalty App</w:t>
+      </w:r>
+      <w:r>
+        <w:rPr>
+          <w:lang w:val="en-US"/>
+        </w:rPr>
+        <w:t>, as the code in the Common folder is same in both Solutions.</w:t>
+      </w:r>
+      <w:r>
+        <w:rPr>
+          <w:lang w:val="en-US"/>
+        </w:rPr>
+        <w:t xml:space="preserve">  For eCommerce, Loyalty App code is not needed.</w:t>
+      </w:r>
+    </w:p>
+    <w:p>
+      <w:pPr>
+        <w:rPr>
+          <w:lang w:val="en-US"/>
+        </w:rPr>
+      </w:pPr>
+    </w:p>
+    <w:p>
+      <w:pPr>
+        <w:rPr>
+          <w:i/>
+          <w:lang w:val="en-US"/>
+        </w:rPr>
+      </w:pPr>
+      <w:r>
+        <w:rPr>
+          <w:lang w:val="en-US"/>
+        </w:rPr>
+        <w:t xml:space="preserve">Open </w:t>
+      </w:r>
+      <w:r>
+        <w:rPr>
+          <w:i/>
+          <w:lang w:val="en-US"/>
+        </w:rPr>
+        <w:t>Server\</w:t>
       </w:r>
       <w:proofErr w:type="spellStart"/>
       <w:r>
         <w:rPr>
-          <w:lang w:val="en-US"/>
-        </w:rPr>
-        <w:t>eCommerce</w:t>
+          <w:i/>
+          <w:lang w:val="en-US"/>
+        </w:rPr>
+        <w:t>WcfService</w:t>
       </w:r>
       <w:proofErr w:type="spellEnd"/>
       <w:r>
         <w:rPr>
-          <w:lang w:val="en-US"/>
-        </w:rPr>
-        <w:t xml:space="preserve"> API Interface.</w:t>
-      </w:r>
-    </w:p>
-    <w:p>
-      <w:pPr>
-        <w:rPr>
-          <w:lang w:val="en-US"/>
-        </w:rPr>
-      </w:pPr>
-      <w:r>
-        <w:rPr>
-          <w:lang w:val="en-US"/>
-        </w:rPr>
-        <w:t xml:space="preserve">The code for the </w:t>
-      </w:r>
-      <w:r>
-        <w:rPr>
-          <w:lang w:val="en-US"/>
-        </w:rPr>
-        <w:t>Omni Service</w:t>
-      </w:r>
-      <w:r>
-        <w:rPr>
-          <w:lang w:val="en-US"/>
-        </w:rPr>
-        <w:t xml:space="preserve"> and </w:t>
-      </w:r>
-      <w:r>
-        <w:rPr>
-          <w:lang w:val="en-US"/>
-        </w:rPr>
-        <w:t xml:space="preserve">Mobile </w:t>
-      </w:r>
-      <w:r>
-        <w:rPr>
-          <w:lang w:val="en-US"/>
-        </w:rPr>
-        <w:t xml:space="preserve">Apps </w:t>
-      </w:r>
-      <w:r>
-        <w:rPr>
-          <w:lang w:val="en-US"/>
-        </w:rPr>
-        <w:t xml:space="preserve">is stored in separate </w:t>
+          <w:i/>
+          <w:lang w:val="en-US"/>
+        </w:rPr>
+        <w:t>\LSOmniService.sln</w:t>
+      </w:r>
+    </w:p>
+    <w:p>
+      <w:pPr>
+        <w:rPr>
+          <w:lang w:val="en-US"/>
+        </w:rPr>
+      </w:pPr>
+      <w:r>
+        <w:rPr>
+          <w:lang w:val="en-US"/>
+        </w:rPr>
+        <w:t xml:space="preserve">Set Service Project as </w:t>
       </w:r>
       <w:proofErr w:type="spellStart"/>
       <w:r>
         <w:rPr>
           <w:lang w:val="en-US"/>
         </w:rPr>
-        <w:t>G</w:t>
-      </w:r>
-      <w:r>
-        <w:rPr>
-          <w:lang w:val="en-US"/>
-        </w:rPr>
-        <w:t>it</w:t>
+        <w:t>StartUp</w:t>
       </w:r>
       <w:proofErr w:type="spellEnd"/>
       <w:r>
         <w:rPr>
           <w:lang w:val="en-US"/>
         </w:rPr>
-        <w:t xml:space="preserve"> repositories.</w:t>
-      </w:r>
-    </w:p>
-    <w:p>
-      <w:pPr>
-        <w:rPr>
-          <w:lang w:val="en-US"/>
-        </w:rPr>
-      </w:pPr>
-      <w:r>
-        <w:rPr>
-          <w:lang w:val="en-US"/>
-        </w:rPr>
-        <w:t>The code can be joined together</w:t>
-      </w:r>
-      <w:r>
-        <w:rPr>
-          <w:lang w:val="en-US"/>
-        </w:rPr>
-        <w:t xml:space="preserve"> if you are working with Loyalty App</w:t>
-      </w:r>
-      <w:r>
-        <w:rPr>
-          <w:lang w:val="en-US"/>
-        </w:rPr>
-        <w:t>, as the code in the Common folder is same in both Solutions.</w:t>
-      </w:r>
-      <w:r>
-        <w:rPr>
-          <w:lang w:val="en-US"/>
-        </w:rPr>
-        <w:t xml:space="preserve">  For </w:t>
+        <w:t xml:space="preserve"> Project</w:t>
+      </w:r>
+    </w:p>
+    <w:p>
+      <w:pPr>
+        <w:rPr>
+          <w:i/>
+          <w:lang w:val="en-US"/>
+        </w:rPr>
+      </w:pPr>
+      <w:r>
+        <w:rPr>
+          <w:lang w:val="en-US"/>
+        </w:rPr>
+        <w:t xml:space="preserve">Set correct connection data into </w:t>
+      </w:r>
+      <w:r>
+        <w:rPr>
+          <w:i/>
+          <w:lang w:val="en-US"/>
+        </w:rPr>
+        <w:t>Service\</w:t>
       </w:r>
       <w:proofErr w:type="spellStart"/>
       <w:r>
         <w:rPr>
-          <w:lang w:val="en-US"/>
-        </w:rPr>
-        <w:t>eCommerce</w:t>
+          <w:i/>
+          <w:lang w:val="en-US"/>
+        </w:rPr>
+        <w:t>AppSettings.config</w:t>
       </w:r>
       <w:proofErr w:type="spellEnd"/>
-      <w:r>
-        <w:rPr>
-          <w:lang w:val="en-US"/>
-        </w:rPr>
-        <w:t>, Loyalty App code is not needed.</w:t>
-      </w:r>
-    </w:p>
-    <w:p>
-      <w:pPr>
-        <w:rPr>
-          <w:lang w:val="en-US"/>
-        </w:rPr>
-      </w:pPr>
-    </w:p>
-    <w:p>
-      <w:pPr>
-        <w:rPr>
-          <w:i/>
-          <w:lang w:val="en-US"/>
-        </w:rPr>
-      </w:pPr>
-      <w:r>
-        <w:rPr>
-          <w:lang w:val="en-US"/>
-        </w:rPr>
-        <w:t xml:space="preserve">Open </w:t>
-      </w:r>
-      <w:r>
-        <w:rPr>
-          <w:i/>
-          <w:lang w:val="en-US"/>
-        </w:rPr>
-        <w:t>Server\</w:t>
-      </w:r>
-      <w:proofErr w:type="spellStart"/>
-      <w:r>
-        <w:rPr>
-          <w:i/>
-          <w:lang w:val="en-US"/>
-        </w:rPr>
-        <w:t>WcfService</w:t>
-      </w:r>
-      <w:proofErr w:type="spellEnd"/>
-      <w:r>
-        <w:rPr>
-          <w:i/>
-          <w:lang w:val="en-US"/>
-        </w:rPr>
-        <w:t>\LSOmniService.sln</w:t>
-      </w:r>
-    </w:p>
-    <w:p>
-      <w:pPr>
-        <w:rPr>
-          <w:lang w:val="en-US"/>
-        </w:rPr>
-      </w:pPr>
-      <w:r>
-        <w:rPr>
-          <w:lang w:val="en-US"/>
-        </w:rPr>
-        <w:t xml:space="preserve">Set Service Project as </w:t>
-      </w:r>
-      <w:proofErr w:type="spellStart"/>
-      <w:r>
-        <w:rPr>
-          <w:lang w:val="en-US"/>
-        </w:rPr>
-        <w:t>StartUp</w:t>
-      </w:r>
-      <w:proofErr w:type="spellEnd"/>
-      <w:r>
-        <w:rPr>
-          <w:lang w:val="en-US"/>
-        </w:rPr>
-        <w:t xml:space="preserve"> Project</w:t>
-      </w:r>
-    </w:p>
-    <w:p>
-      <w:pPr>
-        <w:rPr>
-          <w:i/>
-          <w:lang w:val="en-US"/>
-        </w:rPr>
-      </w:pPr>
-      <w:r>
-        <w:rPr>
-          <w:lang w:val="en-US"/>
-        </w:rPr>
-        <w:t xml:space="preserve">Set correct connection data into </w:t>
-      </w:r>
-      <w:r>
-        <w:rPr>
-          <w:i/>
-          <w:lang w:val="en-US"/>
-        </w:rPr>
-        <w:t>Service\</w:t>
-      </w:r>
-      <w:proofErr w:type="spellStart"/>
-      <w:r>
-        <w:rPr>
-          <w:i/>
-          <w:lang w:val="en-US"/>
-        </w:rPr>
-        <w:t>AppSettings.config</w:t>
-      </w:r>
-      <w:proofErr w:type="spellEnd"/>
     </w:p>
     <w:p>
       <w:pPr>
@@ -296,14 +254,14 @@
           <w:b/>
           <w:lang w:val="en-US"/>
         </w:rPr>
-        <w:t>Omni Service uses t</w:t>
+        <w:t xml:space="preserve">Omni Service uses </w:t>
       </w:r>
       <w:r>
         <w:rPr>
           <w:b/>
           <w:lang w:val="en-US"/>
         </w:rPr>
-        <w:t>hree</w:t>
+        <w:t>these</w:t>
       </w:r>
       <w:r>
         <w:rPr>
@@ -339,21 +297,12 @@
                 <w:lang w:val="en-US"/>
               </w:rPr>
             </w:pPr>
-            <w:proofErr w:type="spellStart"/>
             <w:r>
               <w:rPr>
                 <w:b/>
                 <w:lang w:val="en-US"/>
               </w:rPr>
-              <w:t>Json</w:t>
-            </w:r>
-            <w:proofErr w:type="spellEnd"/>
-            <w:r>
-              <w:rPr>
-                <w:b/>
-                <w:lang w:val="en-US"/>
-              </w:rPr>
-              <w:t xml:space="preserve"> Interface</w:t>
+              <w:t>Json Interface</w:t>
             </w:r>
           </w:p>
         </w:tc>
@@ -468,7 +417,13 @@
               <w:rPr>
                 <w:lang w:val="en-US"/>
               </w:rPr>
-              <w:t>NAV to communicate back to Omni Service</w:t>
+              <w:t>LS Central</w:t>
+            </w:r>
+            <w:r>
+              <w:rPr>
+                <w:lang w:val="en-US"/>
+              </w:rPr>
+              <w:t xml:space="preserve"> to communicate back to Omni Service</w:t>
             </w:r>
           </w:p>
         </w:tc>
@@ -489,7 +444,19 @@
               <w:rPr>
                 <w:lang w:val="en-US"/>
               </w:rPr>
-              <w:t>IeCommerceJson</w:t>
+              <w:t>I</w:t>
+            </w:r>
+            <w:r>
+              <w:rPr>
+                <w:lang w:val="en-US"/>
+              </w:rPr>
+              <w:t>UC</w:t>
+            </w:r>
+            <w:r>
+              <w:rPr>
+                <w:lang w:val="en-US"/>
+              </w:rPr>
+              <w:t>Json</w:t>
             </w:r>
             <w:proofErr w:type="spellEnd"/>
           </w:p>
@@ -509,7 +476,19 @@
               <w:rPr>
                 <w:lang w:val="en-US"/>
               </w:rPr>
-              <w:t>IeCommerceService</w:t>
+              <w:t>I</w:t>
+            </w:r>
+            <w:r>
+              <w:rPr>
+                <w:lang w:val="en-US"/>
+              </w:rPr>
+              <w:t>UC</w:t>
+            </w:r>
+            <w:r>
+              <w:rPr>
+                <w:lang w:val="en-US"/>
+              </w:rPr>
+              <w:t>Service</w:t>
             </w:r>
             <w:proofErr w:type="spellEnd"/>
           </w:p>
@@ -524,8 +503,6 @@
                 <w:lang w:val="en-US"/>
               </w:rPr>
             </w:pPr>
-            <w:bookmarkStart w:id="0" w:name="_GoBack"/>
-            <w:bookmarkEnd w:id="0"/>
             <w:r>
               <w:rPr>
                 <w:lang w:val="en-US"/>
@@ -548,79 +525,19 @@
               <w:rPr>
                 <w:lang w:val="en-US"/>
               </w:rPr>
-              <w:t>merce API Interface (</w:t>
-            </w:r>
-            <w:r>
-              <w:rPr>
-                <w:lang w:val="en-US"/>
-              </w:rPr>
-              <w:t>Web sites</w:t>
-            </w:r>
-            <w:r>
-              <w:rPr>
-                <w:lang w:val="en-US"/>
-              </w:rPr>
-              <w:t>)</w:t>
-            </w:r>
-          </w:p>
-        </w:tc>
-      </w:tr>
-      <w:tr>
-        <w:tc>
-          <w:tcPr>
-            <w:tcW w:w="1980" w:type="dxa"/>
-          </w:tcPr>
-          <w:p>
-            <w:pPr>
-              <w:rPr>
-                <w:lang w:val="en-US"/>
-              </w:rPr>
-            </w:pPr>
-            <w:proofErr w:type="spellStart"/>
-            <w:r>
-              <w:rPr>
-                <w:lang w:val="en-US"/>
-              </w:rPr>
-              <w:t>ILoyJson</w:t>
-            </w:r>
-            <w:proofErr w:type="spellEnd"/>
-          </w:p>
-        </w:tc>
-        <w:tc>
-          <w:tcPr>
-            <w:tcW w:w="2126" w:type="dxa"/>
-          </w:tcPr>
-          <w:p>
-            <w:pPr>
-              <w:rPr>
-                <w:lang w:val="en-US"/>
-              </w:rPr>
-            </w:pPr>
-            <w:proofErr w:type="spellStart"/>
-            <w:r>
-              <w:rPr>
-                <w:lang w:val="en-US"/>
-              </w:rPr>
-              <w:t>IloyService</w:t>
-            </w:r>
-            <w:proofErr w:type="spellEnd"/>
-          </w:p>
-        </w:tc>
-        <w:tc>
-          <w:tcPr>
-            <w:tcW w:w="4956" w:type="dxa"/>
-          </w:tcPr>
-          <w:p>
-            <w:pPr>
-              <w:rPr>
-                <w:lang w:val="en-US"/>
-              </w:rPr>
-            </w:pPr>
-            <w:r>
-              <w:rPr>
-                <w:lang w:val="en-US"/>
-              </w:rPr>
-              <w:t>Loyalty Apps</w:t>
+              <w:t>merce</w:t>
+            </w:r>
+            <w:r>
+              <w:rPr>
+                <w:lang w:val="en-US"/>
+              </w:rPr>
+              <w:t xml:space="preserve"> and Loyalty</w:t>
+            </w:r>
+            <w:r>
+              <w:rPr>
+                <w:lang w:val="en-US"/>
+              </w:rPr>
+              <w:t xml:space="preserve"> API Interface</w:t>
             </w:r>
           </w:p>
         </w:tc>
@@ -816,7 +733,13 @@
               <w:rPr>
                 <w:lang w:val="en-US"/>
               </w:rPr>
-              <w:t>BOConnection.NavSQL</w:t>
+              <w:t>BOConnection.</w:t>
+            </w:r>
+            <w:r>
+              <w:rPr>
+                <w:lang w:val="en-US"/>
+              </w:rPr>
+              <w:t>CentrAL</w:t>
             </w:r>
             <w:proofErr w:type="spellEnd"/>
           </w:p>
@@ -835,7 +758,19 @@
               <w:rPr>
                 <w:lang w:val="en-US"/>
               </w:rPr>
-              <w:t>LS NAV Data communication</w:t>
+              <w:t xml:space="preserve">LS </w:t>
+            </w:r>
+            <w:r>
+              <w:rPr>
+                <w:lang w:val="en-US"/>
+              </w:rPr>
+              <w:t>Central 15 and later</w:t>
+            </w:r>
+            <w:r>
+              <w:rPr>
+                <w:lang w:val="en-US"/>
+              </w:rPr>
+              <w:t xml:space="preserve"> Data communication</w:t>
             </w:r>
           </w:p>
         </w:tc>
@@ -870,7 +805,7 @@
               <w:rPr>
                 <w:lang w:val="en-US"/>
               </w:rPr>
-              <w:t>Data.SQLServer</w:t>
+              <w:t>BOConnection.NavSQL</w:t>
             </w:r>
             <w:proofErr w:type="spellEnd"/>
           </w:p>
@@ -889,7 +824,31 @@
               <w:rPr>
                 <w:lang w:val="en-US"/>
               </w:rPr>
-              <w:t>Local Omni Database communication</w:t>
+              <w:t xml:space="preserve">LS </w:t>
+            </w:r>
+            <w:r>
+              <w:rPr>
+                <w:lang w:val="en-US"/>
+              </w:rPr>
+              <w:t xml:space="preserve">Central and </w:t>
+            </w:r>
+            <w:r>
+              <w:rPr>
+                <w:lang w:val="en-US"/>
+              </w:rPr>
+              <w:t>NAV</w:t>
+            </w:r>
+            <w:r>
+              <w:rPr>
+                <w:lang w:val="en-US"/>
+              </w:rPr>
+              <w:t xml:space="preserve"> 14 and older</w:t>
+            </w:r>
+            <w:r>
+              <w:rPr>
+                <w:lang w:val="en-US"/>
+              </w:rPr>
+              <w:t xml:space="preserve"> Data communication</w:t>
             </w:r>
           </w:p>
         </w:tc>
@@ -919,12 +878,20 @@
               </w:rPr>
               <w:t>\</w:t>
             </w:r>
-            <w:r>
-              <w:rPr>
-                <w:lang w:val="en-US"/>
-              </w:rPr>
-              <w:t>Interfaces</w:t>
-            </w:r>
+            <w:proofErr w:type="spellStart"/>
+            <w:r>
+              <w:rPr>
+                <w:lang w:val="en-US"/>
+              </w:rPr>
+              <w:t>BOConnection.Nav</w:t>
+            </w:r>
+            <w:r>
+              <w:rPr>
+                <w:lang w:val="en-US"/>
+              </w:rPr>
+              <w:t>WS</w:t>
+            </w:r>
+            <w:proofErr w:type="spellEnd"/>
           </w:p>
         </w:tc>
         <w:tc>
@@ -941,21 +908,19 @@
               <w:rPr>
                 <w:lang w:val="en-US"/>
               </w:rPr>
-              <w:t xml:space="preserve">Interface files for </w:t>
-            </w:r>
-            <w:proofErr w:type="spellStart"/>
-            <w:r>
-              <w:rPr>
-                <w:lang w:val="en-US"/>
-              </w:rPr>
-              <w:t>DataAccess</w:t>
-            </w:r>
-            <w:proofErr w:type="spellEnd"/>
-            <w:r>
-              <w:rPr>
-                <w:lang w:val="en-US"/>
-              </w:rPr>
-              <w:t xml:space="preserve"> projects</w:t>
+              <w:t xml:space="preserve">LS </w:t>
+            </w:r>
+            <w:r>
+              <w:rPr>
+                <w:lang w:val="en-US"/>
+              </w:rPr>
+              <w:t>Central in Cloud</w:t>
+            </w:r>
+            <w:r>
+              <w:rPr>
+                <w:lang w:val="en-US"/>
+              </w:rPr>
+              <w:t xml:space="preserve"> Data communication</w:t>
             </w:r>
           </w:p>
         </w:tc>
@@ -976,7 +941,21 @@
               <w:rPr>
                 <w:lang w:val="en-US"/>
               </w:rPr>
-              <w:t>BusinessLayer</w:t>
+              <w:t>DataAccess</w:t>
+            </w:r>
+            <w:proofErr w:type="spellEnd"/>
+            <w:r>
+              <w:rPr>
+                <w:lang w:val="en-US"/>
+              </w:rPr>
+              <w:t>\</w:t>
+            </w:r>
+            <w:proofErr w:type="spellStart"/>
+            <w:r>
+              <w:rPr>
+                <w:lang w:val="en-US"/>
+              </w:rPr>
+              <w:t>Data.SQLServer</w:t>
             </w:r>
             <w:proofErr w:type="spellEnd"/>
           </w:p>
@@ -995,21 +974,7 @@
               <w:rPr>
                 <w:lang w:val="en-US"/>
               </w:rPr>
-              <w:t xml:space="preserve">Business Logic that takes care of calling right </w:t>
-            </w:r>
-            <w:proofErr w:type="spellStart"/>
-            <w:r>
-              <w:rPr>
-                <w:lang w:val="en-US"/>
-              </w:rPr>
-              <w:t>DataAccess</w:t>
-            </w:r>
-            <w:proofErr w:type="spellEnd"/>
-            <w:r>
-              <w:rPr>
-                <w:lang w:val="en-US"/>
-              </w:rPr>
-              <w:t xml:space="preserve"> code.</w:t>
+              <w:t>Local Omni Database communication</w:t>
             </w:r>
           </w:p>
         </w:tc>
@@ -1025,11 +990,25 @@
                 <w:lang w:val="en-US"/>
               </w:rPr>
             </w:pPr>
-            <w:r>
-              <w:rPr>
-                <w:lang w:val="en-US"/>
-              </w:rPr>
-              <w:t>Service</w:t>
+            <w:proofErr w:type="spellStart"/>
+            <w:r>
+              <w:rPr>
+                <w:lang w:val="en-US"/>
+              </w:rPr>
+              <w:t>DataAccess</w:t>
+            </w:r>
+            <w:proofErr w:type="spellEnd"/>
+            <w:r>
+              <w:rPr>
+                <w:lang w:val="en-US"/>
+              </w:rPr>
+              <w:t>\</w:t>
+            </w:r>
+            <w:r>
+              <w:rPr>
+                <w:lang w:val="en-US"/>
+              </w:rPr>
+              <w:t>Interfaces</w:t>
             </w:r>
           </w:p>
         </w:tc>
@@ -1047,6 +1026,112 @@
               <w:rPr>
                 <w:lang w:val="en-US"/>
               </w:rPr>
+              <w:t xml:space="preserve">Interface files for </w:t>
+            </w:r>
+            <w:proofErr w:type="spellStart"/>
+            <w:r>
+              <w:rPr>
+                <w:lang w:val="en-US"/>
+              </w:rPr>
+              <w:t>DataAccess</w:t>
+            </w:r>
+            <w:proofErr w:type="spellEnd"/>
+            <w:r>
+              <w:rPr>
+                <w:lang w:val="en-US"/>
+              </w:rPr>
+              <w:t xml:space="preserve"> projects</w:t>
+            </w:r>
+          </w:p>
+        </w:tc>
+      </w:tr>
+      <w:tr>
+        <w:tc>
+          <w:tcPr>
+            <w:tcW w:w="3823" w:type="dxa"/>
+          </w:tcPr>
+          <w:p>
+            <w:pPr>
+              <w:rPr>
+                <w:lang w:val="en-US"/>
+              </w:rPr>
+            </w:pPr>
+            <w:proofErr w:type="spellStart"/>
+            <w:r>
+              <w:rPr>
+                <w:lang w:val="en-US"/>
+              </w:rPr>
+              <w:t>BusinessLayer</w:t>
+            </w:r>
+            <w:proofErr w:type="spellEnd"/>
+          </w:p>
+        </w:tc>
+        <w:tc>
+          <w:tcPr>
+            <w:tcW w:w="5239" w:type="dxa"/>
+          </w:tcPr>
+          <w:p>
+            <w:pPr>
+              <w:rPr>
+                <w:lang w:val="en-US"/>
+              </w:rPr>
+            </w:pPr>
+            <w:r>
+              <w:rPr>
+                <w:lang w:val="en-US"/>
+              </w:rPr>
+              <w:t xml:space="preserve">Business Logic that takes care of calling right </w:t>
+            </w:r>
+            <w:proofErr w:type="spellStart"/>
+            <w:r>
+              <w:rPr>
+                <w:lang w:val="en-US"/>
+              </w:rPr>
+              <w:t>DataAccess</w:t>
+            </w:r>
+            <w:proofErr w:type="spellEnd"/>
+            <w:r>
+              <w:rPr>
+                <w:lang w:val="en-US"/>
+              </w:rPr>
+              <w:t xml:space="preserve"> code.</w:t>
+            </w:r>
+          </w:p>
+        </w:tc>
+      </w:tr>
+      <w:tr>
+        <w:tc>
+          <w:tcPr>
+            <w:tcW w:w="3823" w:type="dxa"/>
+          </w:tcPr>
+          <w:p>
+            <w:pPr>
+              <w:rPr>
+                <w:lang w:val="en-US"/>
+              </w:rPr>
+            </w:pPr>
+            <w:r>
+              <w:rPr>
+                <w:lang w:val="en-US"/>
+              </w:rPr>
+              <w:t>Service</w:t>
+            </w:r>
+          </w:p>
+        </w:tc>
+        <w:tc>
+          <w:tcPr>
+            <w:tcW w:w="5239" w:type="dxa"/>
+          </w:tcPr>
+          <w:p>
+            <w:pPr>
+              <w:rPr>
+                <w:lang w:val="en-US"/>
+              </w:rPr>
+            </w:pPr>
+            <w:r>
+              <w:rPr>
+                <w:lang w:val="en-US"/>
+              </w:rPr>
               <w:t>Omni Service Interface code</w:t>
             </w:r>
           </w:p>
@@ -1188,18 +1273,69 @@
           <w:lang w:val="en-US"/>
         </w:rPr>
       </w:pPr>
-    </w:p>
-    <w:p>
-      <w:pPr>
-        <w:rPr>
-          <w:lang w:val="en-US"/>
-        </w:rPr>
-      </w:pPr>
-      <w:r>
-        <w:rPr>
-          <w:lang w:val="en-US"/>
-        </w:rPr>
-        <w:t>This is where the main data processing will take place</w:t>
+      <w:r>
+        <w:rPr>
+          <w:lang w:val="en-US"/>
+        </w:rPr>
+        <w:t xml:space="preserve">Depending on what NAV or BC Central platform is used, then your code should be placed in the appropriated </w:t>
+      </w:r>
+      <w:proofErr w:type="spellStart"/>
+      <w:r>
+        <w:rPr>
+          <w:lang w:val="en-US"/>
+        </w:rPr>
+        <w:t>DataAccess</w:t>
+      </w:r>
+      <w:proofErr w:type="spellEnd"/>
+      <w:r>
+        <w:rPr>
+          <w:lang w:val="en-US"/>
+        </w:rPr>
+        <w:t xml:space="preserve"> Project, see table above for which project to use.</w:t>
+      </w:r>
+    </w:p>
+    <w:p>
+      <w:pPr>
+        <w:rPr>
+          <w:lang w:val="en-US"/>
+        </w:rPr>
+      </w:pPr>
+      <w:r>
+        <w:rPr>
+          <w:lang w:val="en-US"/>
+        </w:rPr>
+        <w:t xml:space="preserve">This </w:t>
+      </w:r>
+      <w:r>
+        <w:rPr>
+          <w:lang w:val="en-US"/>
+        </w:rPr>
+        <w:t>sample has code for both LS Central 14 and 15.</w:t>
+      </w:r>
+    </w:p>
+    <w:p>
+      <w:pPr>
+        <w:rPr>
+          <w:lang w:val="en-US"/>
+        </w:rPr>
+      </w:pPr>
+      <w:r>
+        <w:rPr>
+          <w:lang w:val="en-US"/>
+        </w:rPr>
+        <w:t>The main data</w:t>
+      </w:r>
+      <w:r>
+        <w:rPr>
+          <w:lang w:val="en-US"/>
+        </w:rPr>
+        <w:t>base</w:t>
+      </w:r>
+      <w:r>
+        <w:rPr>
+          <w:lang w:val="en-US"/>
+        </w:rPr>
+        <w:t xml:space="preserve"> processing code for LS Central 14 is done in this place</w:t>
       </w:r>
     </w:p>
     <w:p>
@@ -1251,6 +1387,15 @@
         </w:rPr>
         <w:t>\</w:t>
       </w:r>
+      <w:r>
+        <w:rPr>
+          <w:i/>
+          <w:sz w:val="18"/>
+          <w:szCs w:val="18"/>
+          <w:lang w:val="en-US"/>
+        </w:rPr>
+        <w:t>Dal\</w:t>
+      </w:r>
       <w:proofErr w:type="spellStart"/>
       <w:r>
         <w:rPr>
@@ -1259,7 +1404,7 @@
           <w:szCs w:val="18"/>
           <w:lang w:val="en-US"/>
         </w:rPr>
-        <w:t>NavCustom.cs</w:t>
+        <w:t>MyCustomRepository.cs</w:t>
       </w:r>
       <w:proofErr w:type="spellEnd"/>
     </w:p>
@@ -1272,16 +1417,18 @@
         <w:rPr>
           <w:rFonts w:ascii="Consolas" w:hAnsi="Consolas" w:cs="Consolas"/>
           <w:color w:val="000000"/>
-          <w:sz w:val="18"/>
-          <w:szCs w:val="18"/>
+          <w:sz w:val="19"/>
+          <w:szCs w:val="19"/>
+          <w:lang w:val="en-US"/>
         </w:rPr>
       </w:pPr>
       <w:r>
         <w:rPr>
           <w:rFonts w:ascii="Consolas" w:hAnsi="Consolas" w:cs="Consolas"/>
           <w:color w:val="0000FF"/>
-          <w:sz w:val="18"/>
-          <w:szCs w:val="18"/>
+          <w:sz w:val="19"/>
+          <w:szCs w:val="19"/>
+          <w:lang w:val="en-US"/>
         </w:rPr>
         <w:t>public</w:t>
       </w:r>
@@ -1289,8 +1436,9 @@
         <w:rPr>
           <w:rFonts w:ascii="Consolas" w:hAnsi="Consolas" w:cs="Consolas"/>
           <w:color w:val="000000"/>
-          <w:sz w:val="18"/>
-          <w:szCs w:val="18"/>
+          <w:sz w:val="19"/>
+          <w:szCs w:val="19"/>
+          <w:lang w:val="en-US"/>
         </w:rPr>
         <w:t xml:space="preserve"> </w:t>
       </w:r>
@@ -1298,26 +1446,53 @@
         <w:rPr>
           <w:rFonts w:ascii="Consolas" w:hAnsi="Consolas" w:cs="Consolas"/>
           <w:color w:val="0000FF"/>
-          <w:sz w:val="18"/>
-          <w:szCs w:val="18"/>
-        </w:rPr>
-        <w:t>virtual</w:t>
-      </w:r>
-      <w:r>
-        <w:rPr>
-          <w:rFonts w:ascii="Consolas" w:hAnsi="Consolas" w:cs="Consolas"/>
-          <w:color w:val="000000"/>
-          <w:sz w:val="18"/>
-          <w:szCs w:val="18"/>
+          <w:sz w:val="19"/>
+          <w:szCs w:val="19"/>
+          <w:lang w:val="en-US"/>
+        </w:rPr>
+        <w:t>string</w:t>
+      </w:r>
+      <w:r>
+        <w:rPr>
+          <w:rFonts w:ascii="Consolas" w:hAnsi="Consolas" w:cs="Consolas"/>
+          <w:color w:val="000000"/>
+          <w:sz w:val="19"/>
+          <w:szCs w:val="19"/>
+          <w:lang w:val="en-US"/>
         </w:rPr>
         <w:t xml:space="preserve"> </w:t>
       </w:r>
+      <w:proofErr w:type="spellStart"/>
+      <w:proofErr w:type="gramStart"/>
+      <w:r>
+        <w:rPr>
+          <w:rFonts w:ascii="Consolas" w:hAnsi="Consolas" w:cs="Consolas"/>
+          <w:color w:val="000000"/>
+          <w:sz w:val="19"/>
+          <w:szCs w:val="19"/>
+          <w:lang w:val="en-US"/>
+        </w:rPr>
+        <w:t>GetMyData</w:t>
+      </w:r>
+      <w:proofErr w:type="spellEnd"/>
+      <w:r>
+        <w:rPr>
+          <w:rFonts w:ascii="Consolas" w:hAnsi="Consolas" w:cs="Consolas"/>
+          <w:color w:val="000000"/>
+          <w:sz w:val="19"/>
+          <w:szCs w:val="19"/>
+          <w:lang w:val="en-US"/>
+        </w:rPr>
+        <w:t>(</w:t>
+      </w:r>
+      <w:proofErr w:type="gramEnd"/>
       <w:r>
         <w:rPr>
           <w:rFonts w:ascii="Consolas" w:hAnsi="Consolas" w:cs="Consolas"/>
           <w:color w:val="0000FF"/>
-          <w:sz w:val="18"/>
-          <w:szCs w:val="18"/>
+          <w:sz w:val="19"/>
+          <w:szCs w:val="19"/>
+          <w:lang w:val="en-US"/>
         </w:rPr>
         <w:t>string</w:t>
       </w:r>
@@ -1325,26 +1500,9 @@
         <w:rPr>
           <w:rFonts w:ascii="Consolas" w:hAnsi="Consolas" w:cs="Consolas"/>
           <w:color w:val="000000"/>
-          <w:sz w:val="18"/>
-          <w:szCs w:val="18"/>
-        </w:rPr>
-        <w:t xml:space="preserve"> MyCustomFunction(</w:t>
-      </w:r>
-      <w:r>
-        <w:rPr>
-          <w:rFonts w:ascii="Consolas" w:hAnsi="Consolas" w:cs="Consolas"/>
-          <w:color w:val="0000FF"/>
-          <w:sz w:val="18"/>
-          <w:szCs w:val="18"/>
-        </w:rPr>
-        <w:t>string</w:t>
-      </w:r>
-      <w:r>
-        <w:rPr>
-          <w:rFonts w:ascii="Consolas" w:hAnsi="Consolas" w:cs="Consolas"/>
-          <w:color w:val="000000"/>
-          <w:sz w:val="18"/>
-          <w:szCs w:val="18"/>
+          <w:sz w:val="19"/>
+          <w:szCs w:val="19"/>
+          <w:lang w:val="en-US"/>
         </w:rPr>
         <w:t xml:space="preserve"> data)</w:t>
       </w:r>
@@ -1358,16 +1516,18 @@
         <w:rPr>
           <w:rFonts w:ascii="Consolas" w:hAnsi="Consolas" w:cs="Consolas"/>
           <w:color w:val="000000"/>
-          <w:sz w:val="18"/>
-          <w:szCs w:val="18"/>
-        </w:rPr>
-      </w:pPr>
-      <w:r>
-        <w:rPr>
-          <w:rFonts w:ascii="Consolas" w:hAnsi="Consolas" w:cs="Consolas"/>
-          <w:color w:val="000000"/>
-          <w:sz w:val="18"/>
-          <w:szCs w:val="18"/>
+          <w:sz w:val="19"/>
+          <w:szCs w:val="19"/>
+          <w:lang w:val="en-US"/>
+        </w:rPr>
+      </w:pPr>
+      <w:r>
+        <w:rPr>
+          <w:rFonts w:ascii="Consolas" w:hAnsi="Consolas" w:cs="Consolas"/>
+          <w:color w:val="000000"/>
+          <w:sz w:val="19"/>
+          <w:szCs w:val="19"/>
+          <w:lang w:val="en-US"/>
         </w:rPr>
         <w:t>{</w:t>
       </w:r>
@@ -1381,27 +1541,96 @@
         <w:rPr>
           <w:rFonts w:ascii="Consolas" w:hAnsi="Consolas" w:cs="Consolas"/>
           <w:color w:val="000000"/>
-          <w:sz w:val="18"/>
-          <w:szCs w:val="18"/>
-        </w:rPr>
-      </w:pPr>
-      <w:r>
-        <w:rPr>
-          <w:rFonts w:ascii="Consolas" w:hAnsi="Consolas" w:cs="Consolas"/>
-          <w:color w:val="000000"/>
-          <w:sz w:val="18"/>
-          <w:szCs w:val="18"/>
+          <w:sz w:val="19"/>
+          <w:szCs w:val="19"/>
+          <w:lang w:val="en-US"/>
+        </w:rPr>
+      </w:pPr>
+      <w:r>
+        <w:rPr>
+          <w:rFonts w:ascii="Consolas" w:hAnsi="Consolas" w:cs="Consolas"/>
+          <w:color w:val="0000FF"/>
+          <w:sz w:val="19"/>
+          <w:szCs w:val="19"/>
+          <w:lang w:val="en-US"/>
         </w:rPr>
         <w:t xml:space="preserve">   </w:t>
       </w:r>
       <w:r>
         <w:rPr>
           <w:rFonts w:ascii="Consolas" w:hAnsi="Consolas" w:cs="Consolas"/>
-          <w:color w:val="008000"/>
-          <w:sz w:val="18"/>
-          <w:szCs w:val="18"/>
-        </w:rPr>
-        <w:t>// TODO: Here you put the code to access NAV or call NAV WS</w:t>
+          <w:color w:val="0000FF"/>
+          <w:sz w:val="19"/>
+          <w:szCs w:val="19"/>
+          <w:lang w:val="en-US"/>
+        </w:rPr>
+        <w:t>string</w:t>
+      </w:r>
+      <w:r>
+        <w:rPr>
+          <w:rFonts w:ascii="Consolas" w:hAnsi="Consolas" w:cs="Consolas"/>
+          <w:color w:val="000000"/>
+          <w:sz w:val="19"/>
+          <w:szCs w:val="19"/>
+          <w:lang w:val="en-US"/>
+        </w:rPr>
+        <w:t xml:space="preserve"> </w:t>
+      </w:r>
+      <w:proofErr w:type="spellStart"/>
+      <w:r>
+        <w:rPr>
+          <w:rFonts w:ascii="Consolas" w:hAnsi="Consolas" w:cs="Consolas"/>
+          <w:color w:val="000000"/>
+          <w:sz w:val="19"/>
+          <w:szCs w:val="19"/>
+          <w:lang w:val="en-US"/>
+        </w:rPr>
+        <w:t>returndata</w:t>
+      </w:r>
+      <w:proofErr w:type="spellEnd"/>
+      <w:r>
+        <w:rPr>
+          <w:rFonts w:ascii="Consolas" w:hAnsi="Consolas" w:cs="Consolas"/>
+          <w:color w:val="000000"/>
+          <w:sz w:val="19"/>
+          <w:szCs w:val="19"/>
+          <w:lang w:val="en-US"/>
+        </w:rPr>
+        <w:t xml:space="preserve"> = </w:t>
+      </w:r>
+      <w:proofErr w:type="spellStart"/>
+      <w:proofErr w:type="gramStart"/>
+      <w:r>
+        <w:rPr>
+          <w:rFonts w:ascii="Consolas" w:hAnsi="Consolas" w:cs="Consolas"/>
+          <w:color w:val="0000FF"/>
+          <w:sz w:val="19"/>
+          <w:szCs w:val="19"/>
+          <w:lang w:val="en-US"/>
+        </w:rPr>
+        <w:t>string</w:t>
+      </w:r>
+      <w:r>
+        <w:rPr>
+          <w:rFonts w:ascii="Consolas" w:hAnsi="Consolas" w:cs="Consolas"/>
+          <w:color w:val="000000"/>
+          <w:sz w:val="19"/>
+          <w:szCs w:val="19"/>
+          <w:lang w:val="en-US"/>
+        </w:rPr>
+        <w:t>.Empty</w:t>
+      </w:r>
+      <w:proofErr w:type="spellEnd"/>
+      <w:proofErr w:type="gramEnd"/>
+      <w:r>
+        <w:rPr>
+          <w:rFonts w:ascii="Consolas" w:hAnsi="Consolas" w:cs="Consolas"/>
+          <w:color w:val="000000"/>
+          <w:sz w:val="19"/>
+          <w:szCs w:val="19"/>
+          <w:lang w:val="en-US"/>
+        </w:rPr>
+        <w:t>;</w:t>
       </w:r>
     </w:p>
     <w:p>
@@ -1413,27 +1642,126 @@
         <w:rPr>
           <w:rFonts w:ascii="Consolas" w:hAnsi="Consolas" w:cs="Consolas"/>
           <w:color w:val="000000"/>
-          <w:sz w:val="18"/>
-          <w:szCs w:val="18"/>
-        </w:rPr>
-      </w:pPr>
-      <w:r>
-        <w:rPr>
-          <w:rFonts w:ascii="Consolas" w:hAnsi="Consolas" w:cs="Consolas"/>
-          <w:color w:val="000000"/>
-          <w:sz w:val="18"/>
-          <w:szCs w:val="18"/>
+          <w:sz w:val="19"/>
+          <w:szCs w:val="19"/>
+          <w:lang w:val="en-US"/>
+        </w:rPr>
+      </w:pPr>
+      <w:r>
+        <w:rPr>
+          <w:rFonts w:ascii="Consolas" w:hAnsi="Consolas" w:cs="Consolas"/>
+          <w:color w:val="000000"/>
+          <w:sz w:val="19"/>
+          <w:szCs w:val="19"/>
+          <w:lang w:val="en-US"/>
         </w:rPr>
         <w:t xml:space="preserve">   </w:t>
       </w:r>
       <w:r>
         <w:rPr>
           <w:rFonts w:ascii="Consolas" w:hAnsi="Consolas" w:cs="Consolas"/>
-          <w:color w:val="008000"/>
-          <w:sz w:val="18"/>
-          <w:szCs w:val="18"/>
-        </w:rPr>
-        <w:t>// For NAV WS v1, existing Data Mapping is done under XmlMapping folder</w:t>
+          <w:color w:val="0000FF"/>
+          <w:sz w:val="19"/>
+          <w:szCs w:val="19"/>
+          <w:lang w:val="en-US"/>
+        </w:rPr>
+        <w:t>using</w:t>
+      </w:r>
+      <w:r>
+        <w:rPr>
+          <w:rFonts w:ascii="Consolas" w:hAnsi="Consolas" w:cs="Consolas"/>
+          <w:color w:val="000000"/>
+          <w:sz w:val="19"/>
+          <w:szCs w:val="19"/>
+          <w:lang w:val="en-US"/>
+        </w:rPr>
+        <w:t xml:space="preserve"> (</w:t>
+      </w:r>
+      <w:proofErr w:type="spellStart"/>
+      <w:r>
+        <w:rPr>
+          <w:rFonts w:ascii="Consolas" w:hAnsi="Consolas" w:cs="Consolas"/>
+          <w:color w:val="000000"/>
+          <w:sz w:val="19"/>
+          <w:szCs w:val="19"/>
+          <w:lang w:val="en-US"/>
+        </w:rPr>
+        <w:t>SqlConnection</w:t>
+      </w:r>
+      <w:proofErr w:type="spellEnd"/>
+      <w:r>
+        <w:rPr>
+          <w:rFonts w:ascii="Consolas" w:hAnsi="Consolas" w:cs="Consolas"/>
+          <w:color w:val="000000"/>
+          <w:sz w:val="19"/>
+          <w:szCs w:val="19"/>
+          <w:lang w:val="en-US"/>
+        </w:rPr>
+        <w:t xml:space="preserve"> connection = </w:t>
+      </w:r>
+      <w:r>
+        <w:rPr>
+          <w:rFonts w:ascii="Consolas" w:hAnsi="Consolas" w:cs="Consolas"/>
+          <w:color w:val="0000FF"/>
+          <w:sz w:val="19"/>
+          <w:szCs w:val="19"/>
+          <w:lang w:val="en-US"/>
+        </w:rPr>
+        <w:t>new</w:t>
+      </w:r>
+      <w:r>
+        <w:rPr>
+          <w:rFonts w:ascii="Consolas" w:hAnsi="Consolas" w:cs="Consolas"/>
+          <w:color w:val="000000"/>
+          <w:sz w:val="19"/>
+          <w:szCs w:val="19"/>
+          <w:lang w:val="en-US"/>
+        </w:rPr>
+        <w:t xml:space="preserve"> </w:t>
+      </w:r>
+      <w:proofErr w:type="spellStart"/>
+      <w:r>
+        <w:rPr>
+          <w:rFonts w:ascii="Consolas" w:hAnsi="Consolas" w:cs="Consolas"/>
+          <w:color w:val="000000"/>
+          <w:sz w:val="19"/>
+          <w:szCs w:val="19"/>
+          <w:lang w:val="en-US"/>
+        </w:rPr>
+        <w:t>SqlConnection</w:t>
+      </w:r>
+      <w:proofErr w:type="spellEnd"/>
+      <w:r>
+        <w:rPr>
+          <w:rFonts w:ascii="Consolas" w:hAnsi="Consolas" w:cs="Consolas"/>
+          <w:color w:val="000000"/>
+          <w:sz w:val="19"/>
+          <w:szCs w:val="19"/>
+          <w:lang w:val="en-US"/>
+        </w:rPr>
+        <w:t>(</w:t>
+      </w:r>
+      <w:proofErr w:type="spellStart"/>
+      <w:r>
+        <w:rPr>
+          <w:rFonts w:ascii="Consolas" w:hAnsi="Consolas" w:cs="Consolas"/>
+          <w:color w:val="000000"/>
+          <w:sz w:val="19"/>
+          <w:szCs w:val="19"/>
+          <w:lang w:val="en-US"/>
+        </w:rPr>
+        <w:t>connectionString</w:t>
+      </w:r>
+      <w:proofErr w:type="spellEnd"/>
+      <w:r>
+        <w:rPr>
+          <w:rFonts w:ascii="Consolas" w:hAnsi="Consolas" w:cs="Consolas"/>
+          <w:color w:val="000000"/>
+          <w:sz w:val="19"/>
+          <w:szCs w:val="19"/>
+          <w:lang w:val="en-US"/>
+        </w:rPr>
+        <w:t>))</w:t>
       </w:r>
     </w:p>
     <w:p>
@@ -1445,27 +1773,20 @@
         <w:rPr>
           <w:rFonts w:ascii="Consolas" w:hAnsi="Consolas" w:cs="Consolas"/>
           <w:color w:val="000000"/>
-          <w:sz w:val="18"/>
-          <w:szCs w:val="18"/>
-        </w:rPr>
-      </w:pPr>
-      <w:r>
-        <w:rPr>
-          <w:rFonts w:ascii="Consolas" w:hAnsi="Consolas" w:cs="Consolas"/>
-          <w:color w:val="000000"/>
-          <w:sz w:val="18"/>
-          <w:szCs w:val="18"/>
-        </w:rPr>
-        <w:t xml:space="preserve">   </w:t>
-      </w:r>
-      <w:r>
-        <w:rPr>
-          <w:rFonts w:ascii="Consolas" w:hAnsi="Consolas" w:cs="Consolas"/>
-          <w:color w:val="008000"/>
-          <w:sz w:val="18"/>
-          <w:szCs w:val="18"/>
-        </w:rPr>
-        <w:t>// For NAV WS v2, existing Data Mapping is done under Mapping folder</w:t>
+          <w:sz w:val="19"/>
+          <w:szCs w:val="19"/>
+          <w:lang w:val="en-US"/>
+        </w:rPr>
+      </w:pPr>
+      <w:r>
+        <w:rPr>
+          <w:rFonts w:ascii="Consolas" w:hAnsi="Consolas" w:cs="Consolas"/>
+          <w:color w:val="000000"/>
+          <w:sz w:val="19"/>
+          <w:szCs w:val="19"/>
+          <w:lang w:val="en-US"/>
+        </w:rPr>
+        <w:t xml:space="preserve">   {</w:t>
       </w:r>
     </w:p>
     <w:p>
@@ -1477,27 +1798,96 @@
         <w:rPr>
           <w:rFonts w:ascii="Consolas" w:hAnsi="Consolas" w:cs="Consolas"/>
           <w:color w:val="000000"/>
-          <w:sz w:val="18"/>
-          <w:szCs w:val="18"/>
-        </w:rPr>
-      </w:pPr>
-      <w:r>
-        <w:rPr>
-          <w:rFonts w:ascii="Consolas" w:hAnsi="Consolas" w:cs="Consolas"/>
-          <w:color w:val="000000"/>
-          <w:sz w:val="18"/>
-          <w:szCs w:val="18"/>
+          <w:sz w:val="19"/>
+          <w:szCs w:val="19"/>
+          <w:lang w:val="en-US"/>
+        </w:rPr>
+      </w:pPr>
+      <w:r>
+        <w:rPr>
+          <w:rFonts w:ascii="Consolas" w:hAnsi="Consolas" w:cs="Consolas"/>
+          <w:color w:val="000000"/>
+          <w:sz w:val="19"/>
+          <w:szCs w:val="19"/>
+          <w:lang w:val="en-US"/>
         </w:rPr>
         <w:t xml:space="preserve">   </w:t>
       </w:r>
       <w:r>
         <w:rPr>
           <w:rFonts w:ascii="Consolas" w:hAnsi="Consolas" w:cs="Consolas"/>
-          <w:color w:val="008000"/>
-          <w:sz w:val="18"/>
-          <w:szCs w:val="18"/>
-        </w:rPr>
-        <w:t>// For NAV Direct Database access, code is under Dal Folder</w:t>
+          <w:color w:val="000000"/>
+          <w:sz w:val="19"/>
+          <w:szCs w:val="19"/>
+          <w:lang w:val="en-US"/>
+        </w:rPr>
+        <w:t xml:space="preserve">   </w:t>
+      </w:r>
+      <w:r>
+        <w:rPr>
+          <w:rFonts w:ascii="Consolas" w:hAnsi="Consolas" w:cs="Consolas"/>
+          <w:color w:val="0000FF"/>
+          <w:sz w:val="19"/>
+          <w:szCs w:val="19"/>
+          <w:lang w:val="en-US"/>
+        </w:rPr>
+        <w:t>using</w:t>
+      </w:r>
+      <w:r>
+        <w:rPr>
+          <w:rFonts w:ascii="Consolas" w:hAnsi="Consolas" w:cs="Consolas"/>
+          <w:color w:val="000000"/>
+          <w:sz w:val="19"/>
+          <w:szCs w:val="19"/>
+          <w:lang w:val="en-US"/>
+        </w:rPr>
+        <w:t xml:space="preserve"> (</w:t>
+      </w:r>
+      <w:proofErr w:type="spellStart"/>
+      <w:r>
+        <w:rPr>
+          <w:rFonts w:ascii="Consolas" w:hAnsi="Consolas" w:cs="Consolas"/>
+          <w:color w:val="000000"/>
+          <w:sz w:val="19"/>
+          <w:szCs w:val="19"/>
+          <w:lang w:val="en-US"/>
+        </w:rPr>
+        <w:t>SqlCommand</w:t>
+      </w:r>
+      <w:proofErr w:type="spellEnd"/>
+      <w:r>
+        <w:rPr>
+          <w:rFonts w:ascii="Consolas" w:hAnsi="Consolas" w:cs="Consolas"/>
+          <w:color w:val="000000"/>
+          <w:sz w:val="19"/>
+          <w:szCs w:val="19"/>
+          <w:lang w:val="en-US"/>
+        </w:rPr>
+        <w:t xml:space="preserve"> command = </w:t>
+      </w:r>
+      <w:proofErr w:type="spellStart"/>
+      <w:proofErr w:type="gramStart"/>
+      <w:r>
+        <w:rPr>
+          <w:rFonts w:ascii="Consolas" w:hAnsi="Consolas" w:cs="Consolas"/>
+          <w:color w:val="000000"/>
+          <w:sz w:val="19"/>
+          <w:szCs w:val="19"/>
+          <w:lang w:val="en-US"/>
+        </w:rPr>
+        <w:t>connection.CreateCommand</w:t>
+      </w:r>
+      <w:proofErr w:type="spellEnd"/>
+      <w:proofErr w:type="gramEnd"/>
+      <w:r>
+        <w:rPr>
+          <w:rFonts w:ascii="Consolas" w:hAnsi="Consolas" w:cs="Consolas"/>
+          <w:color w:val="000000"/>
+          <w:sz w:val="19"/>
+          <w:szCs w:val="19"/>
+          <w:lang w:val="en-US"/>
+        </w:rPr>
+        <w:t>())</w:t>
       </w:r>
     </w:p>
     <w:p>
@@ -1509,54 +1899,30 @@
         <w:rPr>
           <w:rFonts w:ascii="Consolas" w:hAnsi="Consolas" w:cs="Consolas"/>
           <w:color w:val="000000"/>
-          <w:sz w:val="18"/>
-          <w:szCs w:val="18"/>
-        </w:rPr>
-      </w:pPr>
-      <w:r>
-        <w:rPr>
-          <w:rFonts w:ascii="Consolas" w:hAnsi="Consolas" w:cs="Consolas"/>
-          <w:color w:val="000000"/>
-          <w:sz w:val="18"/>
-          <w:szCs w:val="18"/>
-        </w:rPr>
-        <w:t xml:space="preserve">   </w:t>
-      </w:r>
-      <w:r>
-        <w:rPr>
-          <w:rFonts w:ascii="Consolas" w:hAnsi="Consolas" w:cs="Consolas"/>
-          <w:color w:val="0000FF"/>
-          <w:sz w:val="18"/>
-          <w:szCs w:val="18"/>
-        </w:rPr>
-        <w:t>return</w:t>
-      </w:r>
-      <w:r>
-        <w:rPr>
-          <w:rFonts w:ascii="Consolas" w:hAnsi="Consolas" w:cs="Consolas"/>
-          <w:color w:val="000000"/>
-          <w:sz w:val="18"/>
-          <w:szCs w:val="18"/>
-        </w:rPr>
-        <w:t xml:space="preserve"> </w:t>
-      </w:r>
-      <w:r>
-        <w:rPr>
-          <w:rFonts w:ascii="Consolas" w:hAnsi="Consolas" w:cs="Consolas"/>
-          <w:color w:val="A31515"/>
-          <w:sz w:val="18"/>
-          <w:szCs w:val="18"/>
-        </w:rPr>
-        <w:t>"My return data + Incoming data: "</w:t>
-      </w:r>
-      <w:r>
-        <w:rPr>
-          <w:rFonts w:ascii="Consolas" w:hAnsi="Consolas" w:cs="Consolas"/>
-          <w:color w:val="000000"/>
-          <w:sz w:val="18"/>
-          <w:szCs w:val="18"/>
-        </w:rPr>
-        <w:t xml:space="preserve"> + data;</w:t>
+          <w:sz w:val="19"/>
+          <w:szCs w:val="19"/>
+          <w:lang w:val="en-US"/>
+        </w:rPr>
+      </w:pPr>
+      <w:r>
+        <w:rPr>
+          <w:rFonts w:ascii="Consolas" w:hAnsi="Consolas" w:cs="Consolas"/>
+          <w:color w:val="000000"/>
+          <w:sz w:val="19"/>
+          <w:szCs w:val="19"/>
+          <w:lang w:val="en-US"/>
+        </w:rPr>
+        <w:t xml:space="preserve">      </w:t>
+      </w:r>
+      <w:r>
+        <w:rPr>
+          <w:rFonts w:ascii="Consolas" w:hAnsi="Consolas" w:cs="Consolas"/>
+          <w:color w:val="000000"/>
+          <w:sz w:val="19"/>
+          <w:szCs w:val="19"/>
+          <w:lang w:val="en-US"/>
+        </w:rPr>
+        <w:t>{</w:t>
       </w:r>
     </w:p>
     <w:p>
@@ -1568,97 +1934,45 @@
         <w:rPr>
           <w:rFonts w:ascii="Consolas" w:hAnsi="Consolas" w:cs="Consolas"/>
           <w:color w:val="000000"/>
-          <w:sz w:val="18"/>
-          <w:szCs w:val="18"/>
-        </w:rPr>
-      </w:pPr>
-      <w:r>
-        <w:rPr>
-          <w:rFonts w:ascii="Consolas" w:hAnsi="Consolas" w:cs="Consolas"/>
-          <w:color w:val="000000"/>
-          <w:sz w:val="18"/>
-          <w:szCs w:val="18"/>
-        </w:rPr>
-        <w:t>}</w:t>
-      </w:r>
-    </w:p>
-    <w:p>
-      <w:pPr>
-        <w:rPr>
-          <w:lang w:val="en-US"/>
-        </w:rPr>
-      </w:pPr>
-    </w:p>
-    <w:p>
-      <w:pPr>
-        <w:rPr>
-          <w:lang w:val="en-US"/>
-        </w:rPr>
-      </w:pPr>
-      <w:r>
-        <w:rPr>
-          <w:lang w:val="en-US"/>
-        </w:rPr>
-        <w:t>We need to add new interface for our function</w:t>
-      </w:r>
-    </w:p>
-    <w:p>
-      <w:pPr>
-        <w:rPr>
-          <w:i/>
-          <w:sz w:val="18"/>
-          <w:szCs w:val="18"/>
-          <w:lang w:val="en-US"/>
-        </w:rPr>
-      </w:pPr>
-      <w:r>
-        <w:rPr>
-          <w:i/>
-          <w:sz w:val="18"/>
-          <w:szCs w:val="18"/>
-          <w:lang w:val="en-US"/>
-        </w:rPr>
-        <w:t>Interfaces</w:t>
-      </w:r>
-      <w:r>
-        <w:rPr>
-          <w:i/>
-          <w:sz w:val="18"/>
-          <w:szCs w:val="18"/>
-        </w:rPr>
-        <w:t>\</w:t>
+          <w:sz w:val="19"/>
+          <w:szCs w:val="19"/>
+          <w:lang w:val="en-US"/>
+        </w:rPr>
+      </w:pPr>
+      <w:r>
+        <w:rPr>
+          <w:rFonts w:ascii="Consolas" w:hAnsi="Consolas" w:cs="Consolas"/>
+          <w:color w:val="000000"/>
+          <w:sz w:val="19"/>
+          <w:szCs w:val="19"/>
+          <w:lang w:val="en-US"/>
+        </w:rPr>
+        <w:t xml:space="preserve">         </w:t>
       </w:r>
       <w:proofErr w:type="spellStart"/>
-      <w:r>
-        <w:rPr>
-          <w:i/>
-          <w:sz w:val="18"/>
-          <w:szCs w:val="18"/>
-          <w:lang w:val="en-US"/>
-        </w:rPr>
-        <w:t>BOConnection</w:t>
+      <w:proofErr w:type="gramStart"/>
+      <w:r>
+        <w:rPr>
+          <w:rFonts w:ascii="Consolas" w:hAnsi="Consolas" w:cs="Consolas"/>
+          <w:color w:val="000000"/>
+          <w:sz w:val="19"/>
+          <w:szCs w:val="19"/>
+          <w:lang w:val="en-US"/>
+        </w:rPr>
+        <w:t>connection.Open</w:t>
       </w:r>
       <w:proofErr w:type="spellEnd"/>
-      <w:r>
-        <w:rPr>
-          <w:i/>
-          <w:sz w:val="18"/>
-          <w:szCs w:val="18"/>
-          <w:lang w:val="en-US"/>
-        </w:rPr>
-        <w:t>\</w:t>
-      </w:r>
-      <w:proofErr w:type="spellStart"/>
-      <w:r>
-        <w:rPr>
-          <w:i/>
-          <w:sz w:val="18"/>
-          <w:szCs w:val="18"/>
-          <w:lang w:val="en-US"/>
-        </w:rPr>
-        <w:t>ICustomBO.cs</w:t>
-      </w:r>
-      <w:proofErr w:type="spellEnd"/>
+      <w:proofErr w:type="gramEnd"/>
+      <w:r>
+        <w:rPr>
+          <w:rFonts w:ascii="Consolas" w:hAnsi="Consolas" w:cs="Consolas"/>
+          <w:color w:val="000000"/>
+          <w:sz w:val="19"/>
+          <w:szCs w:val="19"/>
+          <w:lang w:val="en-US"/>
+        </w:rPr>
+        <w:t>();</w:t>
+      </w:r>
     </w:p>
     <w:p>
       <w:pPr>
@@ -1669,107 +1983,11 @@
         <w:rPr>
           <w:rFonts w:ascii="Consolas" w:hAnsi="Consolas" w:cs="Consolas"/>
           <w:color w:val="000000"/>
-          <w:sz w:val="18"/>
-          <w:szCs w:val="18"/>
-        </w:rPr>
-      </w:pPr>
-      <w:r>
-        <w:rPr>
-          <w:rFonts w:ascii="Consolas" w:hAnsi="Consolas" w:cs="Consolas"/>
-          <w:color w:val="0000FF"/>
-          <w:sz w:val="18"/>
-          <w:szCs w:val="18"/>
-        </w:rPr>
-        <w:t>string</w:t>
-      </w:r>
-      <w:r>
-        <w:rPr>
-          <w:rFonts w:ascii="Consolas" w:hAnsi="Consolas" w:cs="Consolas"/>
-          <w:color w:val="000000"/>
-          <w:sz w:val="18"/>
-          <w:szCs w:val="18"/>
-        </w:rPr>
-        <w:t xml:space="preserve"> MyCustomFunction(</w:t>
-      </w:r>
-      <w:r>
-        <w:rPr>
-          <w:rFonts w:ascii="Consolas" w:hAnsi="Consolas" w:cs="Consolas"/>
-          <w:color w:val="0000FF"/>
-          <w:sz w:val="18"/>
-          <w:szCs w:val="18"/>
-        </w:rPr>
-        <w:t>string</w:t>
-      </w:r>
-      <w:r>
-        <w:rPr>
-          <w:rFonts w:ascii="Consolas" w:hAnsi="Consolas" w:cs="Consolas"/>
-          <w:color w:val="000000"/>
-          <w:sz w:val="18"/>
-          <w:szCs w:val="18"/>
-        </w:rPr>
-        <w:t xml:space="preserve"> data);</w:t>
-      </w:r>
-    </w:p>
-    <w:p>
-      <w:pPr>
-        <w:rPr>
-          <w:lang w:val="en-US"/>
-        </w:rPr>
-      </w:pPr>
-    </w:p>
-    <w:p>
-      <w:pPr>
-        <w:rPr>
-          <w:lang w:val="en-US"/>
-        </w:rPr>
-      </w:pPr>
-      <w:r>
-        <w:rPr>
-          <w:lang w:val="en-US"/>
-        </w:rPr>
-        <w:t>Business Layer will open up correct BO object where our new code is and call it</w:t>
-      </w:r>
-    </w:p>
-    <w:p>
-      <w:pPr>
-        <w:rPr>
-          <w:i/>
-          <w:sz w:val="18"/>
-          <w:szCs w:val="18"/>
-          <w:lang w:val="en-US"/>
-        </w:rPr>
-      </w:pPr>
-      <w:proofErr w:type="spellStart"/>
-      <w:r>
-        <w:rPr>
-          <w:i/>
-          <w:sz w:val="18"/>
-          <w:szCs w:val="18"/>
-          <w:lang w:val="en-US"/>
-        </w:rPr>
-        <w:t>BusinessLayer</w:t>
-      </w:r>
-      <w:proofErr w:type="spellEnd"/>
-      <w:r>
-        <w:rPr>
-          <w:i/>
-          <w:sz w:val="18"/>
-          <w:szCs w:val="18"/>
-          <w:lang w:val="en-US"/>
-        </w:rPr>
-        <w:t>\</w:t>
-      </w:r>
-      <w:proofErr w:type="spellStart"/>
-      <w:r>
-        <w:rPr>
-          <w:i/>
-          <w:sz w:val="18"/>
-          <w:szCs w:val="18"/>
-          <w:lang w:val="en-US"/>
-        </w:rPr>
-        <w:t>CustomBLL.cs</w:t>
-      </w:r>
-      <w:proofErr w:type="spellEnd"/>
+          <w:sz w:val="19"/>
+          <w:szCs w:val="19"/>
+          <w:lang w:val="en-US"/>
+        </w:rPr>
+      </w:pPr>
     </w:p>
     <w:p>
       <w:pPr>
@@ -1779,82 +1997,21 @@
         <w:spacing w:after="0" w:line="240" w:lineRule="auto"/>
         <w:rPr>
           <w:rFonts w:ascii="Consolas" w:hAnsi="Consolas" w:cs="Consolas"/>
-          <w:color w:val="000000"/>
-          <w:sz w:val="18"/>
-          <w:szCs w:val="18"/>
-        </w:rPr>
-      </w:pPr>
-      <w:r>
-        <w:rPr>
-          <w:rFonts w:ascii="Consolas" w:hAnsi="Consolas" w:cs="Consolas"/>
-          <w:color w:val="0000FF"/>
-          <w:sz w:val="18"/>
-          <w:szCs w:val="18"/>
-        </w:rPr>
-        <w:t>public</w:t>
-      </w:r>
-      <w:r>
-        <w:rPr>
-          <w:rFonts w:ascii="Consolas" w:hAnsi="Consolas" w:cs="Consolas"/>
-          <w:color w:val="000000"/>
-          <w:sz w:val="18"/>
-          <w:szCs w:val="18"/>
-        </w:rPr>
-        <w:t xml:space="preserve"> </w:t>
-      </w:r>
-      <w:r>
-        <w:rPr>
-          <w:rFonts w:ascii="Consolas" w:hAnsi="Consolas" w:cs="Consolas"/>
-          <w:color w:val="0000FF"/>
-          <w:sz w:val="18"/>
-          <w:szCs w:val="18"/>
-        </w:rPr>
-        <w:t>virtual</w:t>
-      </w:r>
-      <w:r>
-        <w:rPr>
-          <w:rFonts w:ascii="Consolas" w:hAnsi="Consolas" w:cs="Consolas"/>
-          <w:color w:val="000000"/>
-          <w:sz w:val="18"/>
-          <w:szCs w:val="18"/>
-        </w:rPr>
-        <w:t xml:space="preserve"> </w:t>
-      </w:r>
-      <w:r>
-        <w:rPr>
-          <w:rFonts w:ascii="Consolas" w:hAnsi="Consolas" w:cs="Consolas"/>
-          <w:color w:val="0000FF"/>
-          <w:sz w:val="18"/>
-          <w:szCs w:val="18"/>
-        </w:rPr>
-        <w:t>string</w:t>
-      </w:r>
-      <w:r>
-        <w:rPr>
-          <w:rFonts w:ascii="Consolas" w:hAnsi="Consolas" w:cs="Consolas"/>
-          <w:color w:val="000000"/>
-          <w:sz w:val="18"/>
-          <w:szCs w:val="18"/>
-        </w:rPr>
-        <w:t xml:space="preserve"> MyCustomFunction(</w:t>
-      </w:r>
-      <w:r>
-        <w:rPr>
-          <w:rFonts w:ascii="Consolas" w:hAnsi="Consolas" w:cs="Consolas"/>
-          <w:color w:val="0000FF"/>
-          <w:sz w:val="18"/>
-          <w:szCs w:val="18"/>
-        </w:rPr>
-        <w:t>string</w:t>
-      </w:r>
-      <w:r>
-        <w:rPr>
-          <w:rFonts w:ascii="Consolas" w:hAnsi="Consolas" w:cs="Consolas"/>
-          <w:color w:val="000000"/>
-          <w:sz w:val="18"/>
-          <w:szCs w:val="18"/>
-        </w:rPr>
-        <w:t xml:space="preserve"> data)</w:t>
+          <w:color w:val="00B050"/>
+          <w:sz w:val="19"/>
+          <w:szCs w:val="19"/>
+          <w:lang w:val="en-US"/>
+        </w:rPr>
+      </w:pPr>
+      <w:r>
+        <w:rPr>
+          <w:rFonts w:ascii="Consolas" w:hAnsi="Consolas" w:cs="Consolas"/>
+          <w:color w:val="00B050"/>
+          <w:sz w:val="19"/>
+          <w:szCs w:val="19"/>
+          <w:lang w:val="en-US"/>
+        </w:rPr>
+        <w:t xml:space="preserve">         // Write your database selection code here</w:t>
       </w:r>
     </w:p>
     <w:p>
@@ -1865,20 +2022,12 @@
         <w:spacing w:after="0" w:line="240" w:lineRule="auto"/>
         <w:rPr>
           <w:rFonts w:ascii="Consolas" w:hAnsi="Consolas" w:cs="Consolas"/>
-          <w:color w:val="000000"/>
-          <w:sz w:val="18"/>
-          <w:szCs w:val="18"/>
-        </w:rPr>
-      </w:pPr>
-      <w:r>
-        <w:rPr>
-          <w:rFonts w:ascii="Consolas" w:hAnsi="Consolas" w:cs="Consolas"/>
-          <w:color w:val="000000"/>
-          <w:sz w:val="18"/>
-          <w:szCs w:val="18"/>
-        </w:rPr>
-        <w:t>{</w:t>
-      </w:r>
+          <w:color w:val="00B050"/>
+          <w:sz w:val="19"/>
+          <w:szCs w:val="19"/>
+          <w:lang w:val="en-US"/>
+        </w:rPr>
+      </w:pPr>
     </w:p>
     <w:p>
       <w:pPr>
@@ -1889,27 +2038,44 @@
         <w:rPr>
           <w:rFonts w:ascii="Consolas" w:hAnsi="Consolas" w:cs="Consolas"/>
           <w:color w:val="000000"/>
-          <w:sz w:val="18"/>
-          <w:szCs w:val="18"/>
-        </w:rPr>
-      </w:pPr>
-      <w:r>
-        <w:rPr>
-          <w:rFonts w:ascii="Consolas" w:hAnsi="Consolas" w:cs="Consolas"/>
-          <w:color w:val="0000FF"/>
-          <w:sz w:val="18"/>
-          <w:szCs w:val="18"/>
-        </w:rPr>
-        <w:t xml:space="preserve">    return</w:t>
-      </w:r>
-      <w:r>
-        <w:rPr>
-          <w:rFonts w:ascii="Consolas" w:hAnsi="Consolas" w:cs="Consolas"/>
-          <w:color w:val="000000"/>
-          <w:sz w:val="18"/>
-          <w:szCs w:val="18"/>
-        </w:rPr>
-        <w:t xml:space="preserve"> BOCustomConnection.MyCustomFunction(data);</w:t>
+          <w:sz w:val="19"/>
+          <w:szCs w:val="19"/>
+          <w:lang w:val="en-US"/>
+        </w:rPr>
+      </w:pPr>
+      <w:r>
+        <w:rPr>
+          <w:rFonts w:ascii="Consolas" w:hAnsi="Consolas" w:cs="Consolas"/>
+          <w:color w:val="000000"/>
+          <w:sz w:val="19"/>
+          <w:szCs w:val="19"/>
+          <w:lang w:val="en-US"/>
+        </w:rPr>
+        <w:t xml:space="preserve">         </w:t>
+      </w:r>
+      <w:proofErr w:type="spellStart"/>
+      <w:proofErr w:type="gramStart"/>
+      <w:r>
+        <w:rPr>
+          <w:rFonts w:ascii="Consolas" w:hAnsi="Consolas" w:cs="Consolas"/>
+          <w:color w:val="000000"/>
+          <w:sz w:val="19"/>
+          <w:szCs w:val="19"/>
+          <w:lang w:val="en-US"/>
+        </w:rPr>
+        <w:t>connection.Close</w:t>
+      </w:r>
+      <w:proofErr w:type="spellEnd"/>
+      <w:proofErr w:type="gramEnd"/>
+      <w:r>
+        <w:rPr>
+          <w:rFonts w:ascii="Consolas" w:hAnsi="Consolas" w:cs="Consolas"/>
+          <w:color w:val="000000"/>
+          <w:sz w:val="19"/>
+          <w:szCs w:val="19"/>
+          <w:lang w:val="en-US"/>
+        </w:rPr>
+        <w:t>();</w:t>
       </w:r>
     </w:p>
     <w:p>
@@ -1921,69 +2087,21 @@
         <w:rPr>
           <w:rFonts w:ascii="Consolas" w:hAnsi="Consolas" w:cs="Consolas"/>
           <w:color w:val="000000"/>
-          <w:sz w:val="18"/>
-          <w:szCs w:val="18"/>
-        </w:rPr>
-      </w:pPr>
-      <w:r>
-        <w:rPr>
-          <w:rFonts w:ascii="Consolas" w:hAnsi="Consolas" w:cs="Consolas"/>
-          <w:color w:val="000000"/>
-          <w:sz w:val="18"/>
-          <w:szCs w:val="18"/>
-        </w:rPr>
-        <w:t>}</w:t>
-      </w:r>
-    </w:p>
-    <w:p>
-      <w:pPr>
-        <w:rPr>
-          <w:lang w:val="en-US"/>
-        </w:rPr>
-      </w:pPr>
-    </w:p>
-    <w:p>
-      <w:pPr>
-        <w:rPr>
-          <w:lang w:val="en-US"/>
-        </w:rPr>
-      </w:pPr>
-      <w:r>
-        <w:rPr>
-          <w:lang w:val="en-US"/>
-        </w:rPr>
-        <w:t>All Omni Interfaces call this code, which then calls the function in Business Layer.</w:t>
-      </w:r>
-    </w:p>
-    <w:p>
-      <w:pPr>
-        <w:rPr>
-          <w:i/>
-          <w:sz w:val="18"/>
-          <w:szCs w:val="18"/>
-          <w:lang w:val="en-US"/>
-        </w:rPr>
-      </w:pPr>
-      <w:r>
-        <w:rPr>
-          <w:i/>
-          <w:sz w:val="18"/>
-          <w:szCs w:val="18"/>
-          <w:lang w:val="en-US"/>
-        </w:rPr>
-        <w:t>Service\Common\</w:t>
-      </w:r>
-      <w:proofErr w:type="spellStart"/>
-      <w:r>
-        <w:rPr>
-          <w:i/>
-          <w:sz w:val="18"/>
-          <w:szCs w:val="18"/>
-          <w:lang w:val="en-US"/>
-        </w:rPr>
-        <w:t>LSOmniBaseCustom.cs</w:t>
-      </w:r>
-      <w:proofErr w:type="spellEnd"/>
+          <w:sz w:val="19"/>
+          <w:szCs w:val="19"/>
+          <w:lang w:val="en-US"/>
+        </w:rPr>
+      </w:pPr>
+      <w:r>
+        <w:rPr>
+          <w:rFonts w:ascii="Consolas" w:hAnsi="Consolas" w:cs="Consolas"/>
+          <w:color w:val="000000"/>
+          <w:sz w:val="19"/>
+          <w:szCs w:val="19"/>
+          <w:lang w:val="en-US"/>
+        </w:rPr>
+        <w:t xml:space="preserve">      }</w:t>
+      </w:r>
     </w:p>
     <w:p>
       <w:pPr>
@@ -1994,81 +2112,20 @@
         <w:rPr>
           <w:rFonts w:ascii="Consolas" w:hAnsi="Consolas" w:cs="Consolas"/>
           <w:color w:val="000000"/>
-          <w:sz w:val="18"/>
-          <w:szCs w:val="18"/>
-        </w:rPr>
-      </w:pPr>
-      <w:r>
-        <w:rPr>
-          <w:rFonts w:ascii="Consolas" w:hAnsi="Consolas" w:cs="Consolas"/>
-          <w:color w:val="0000FF"/>
-          <w:sz w:val="18"/>
-          <w:szCs w:val="18"/>
-        </w:rPr>
-        <w:t>public</w:t>
-      </w:r>
-      <w:r>
-        <w:rPr>
-          <w:rFonts w:ascii="Consolas" w:hAnsi="Consolas" w:cs="Consolas"/>
-          <w:color w:val="000000"/>
-          <w:sz w:val="18"/>
-          <w:szCs w:val="18"/>
-        </w:rPr>
-        <w:t xml:space="preserve"> </w:t>
-      </w:r>
-      <w:r>
-        <w:rPr>
-          <w:rFonts w:ascii="Consolas" w:hAnsi="Consolas" w:cs="Consolas"/>
-          <w:color w:val="0000FF"/>
-          <w:sz w:val="18"/>
-          <w:szCs w:val="18"/>
-        </w:rPr>
-        <w:t>virtual</w:t>
-      </w:r>
-      <w:r>
-        <w:rPr>
-          <w:rFonts w:ascii="Consolas" w:hAnsi="Consolas" w:cs="Consolas"/>
-          <w:color w:val="000000"/>
-          <w:sz w:val="18"/>
-          <w:szCs w:val="18"/>
-        </w:rPr>
-        <w:t xml:space="preserve"> </w:t>
-      </w:r>
-      <w:r>
-        <w:rPr>
-          <w:rFonts w:ascii="Consolas" w:hAnsi="Consolas" w:cs="Consolas"/>
-          <w:color w:val="0000FF"/>
-          <w:sz w:val="18"/>
-          <w:szCs w:val="18"/>
-        </w:rPr>
-        <w:t>string</w:t>
-      </w:r>
-      <w:r>
-        <w:rPr>
-          <w:rFonts w:ascii="Consolas" w:hAnsi="Consolas" w:cs="Consolas"/>
-          <w:color w:val="000000"/>
-          <w:sz w:val="18"/>
-          <w:szCs w:val="18"/>
-        </w:rPr>
-        <w:t xml:space="preserve"> MyCustomFunction(</w:t>
-      </w:r>
-      <w:r>
-        <w:rPr>
-          <w:rFonts w:ascii="Consolas" w:hAnsi="Consolas" w:cs="Consolas"/>
-          <w:color w:val="0000FF"/>
-          <w:sz w:val="18"/>
-          <w:szCs w:val="18"/>
-        </w:rPr>
-        <w:t>string</w:t>
-      </w:r>
-      <w:r>
-        <w:rPr>
-          <w:rFonts w:ascii="Consolas" w:hAnsi="Consolas" w:cs="Consolas"/>
-          <w:color w:val="000000"/>
-          <w:sz w:val="18"/>
-          <w:szCs w:val="18"/>
-        </w:rPr>
-        <w:t xml:space="preserve"> data)</w:t>
+          <w:sz w:val="19"/>
+          <w:szCs w:val="19"/>
+          <w:lang w:val="en-US"/>
+        </w:rPr>
+      </w:pPr>
+      <w:r>
+        <w:rPr>
+          <w:rFonts w:ascii="Consolas" w:hAnsi="Consolas" w:cs="Consolas"/>
+          <w:color w:val="000000"/>
+          <w:sz w:val="19"/>
+          <w:szCs w:val="19"/>
+          <w:lang w:val="en-US"/>
+        </w:rPr>
+        <w:t xml:space="preserve">   }</w:t>
       </w:r>
     </w:p>
     <w:p>
@@ -2080,18 +2137,62 @@
         <w:rPr>
           <w:rFonts w:ascii="Consolas" w:hAnsi="Consolas" w:cs="Consolas"/>
           <w:color w:val="000000"/>
-          <w:sz w:val="18"/>
-          <w:szCs w:val="18"/>
-        </w:rPr>
-      </w:pPr>
-      <w:r>
-        <w:rPr>
-          <w:rFonts w:ascii="Consolas" w:hAnsi="Consolas" w:cs="Consolas"/>
-          <w:color w:val="000000"/>
-          <w:sz w:val="18"/>
-          <w:szCs w:val="18"/>
-        </w:rPr>
-        <w:t>{</w:t>
+          <w:sz w:val="19"/>
+          <w:szCs w:val="19"/>
+          <w:lang w:val="en-US"/>
+        </w:rPr>
+      </w:pPr>
+      <w:r>
+        <w:rPr>
+          <w:rFonts w:ascii="Consolas" w:hAnsi="Consolas" w:cs="Consolas"/>
+          <w:color w:val="000000"/>
+          <w:sz w:val="19"/>
+          <w:szCs w:val="19"/>
+          <w:lang w:val="en-US"/>
+        </w:rPr>
+        <w:t xml:space="preserve">   </w:t>
+      </w:r>
+      <w:r>
+        <w:rPr>
+          <w:rFonts w:ascii="Consolas" w:hAnsi="Consolas" w:cs="Consolas"/>
+          <w:color w:val="0000FF"/>
+          <w:sz w:val="19"/>
+          <w:szCs w:val="19"/>
+          <w:lang w:val="en-US"/>
+        </w:rPr>
+        <w:t>return</w:t>
+      </w:r>
+      <w:r>
+        <w:rPr>
+          <w:rFonts w:ascii="Consolas" w:hAnsi="Consolas" w:cs="Consolas"/>
+          <w:color w:val="000000"/>
+          <w:sz w:val="19"/>
+          <w:szCs w:val="19"/>
+          <w:lang w:val="en-US"/>
+        </w:rPr>
+        <w:t xml:space="preserve"> </w:t>
+      </w:r>
+      <w:proofErr w:type="spellStart"/>
+      <w:r>
+        <w:rPr>
+          <w:rFonts w:ascii="Consolas" w:hAnsi="Consolas" w:cs="Consolas"/>
+          <w:color w:val="000000"/>
+          <w:sz w:val="19"/>
+          <w:szCs w:val="19"/>
+          <w:lang w:val="en-US"/>
+        </w:rPr>
+        <w:t>returndata</w:t>
+      </w:r>
+      <w:proofErr w:type="spellEnd"/>
+      <w:r>
+        <w:rPr>
+          <w:rFonts w:ascii="Consolas" w:hAnsi="Consolas" w:cs="Consolas"/>
+          <w:color w:val="000000"/>
+          <w:sz w:val="19"/>
+          <w:szCs w:val="19"/>
+          <w:lang w:val="en-US"/>
+        </w:rPr>
+        <w:t>;</w:t>
       </w:r>
     </w:p>
     <w:p>
@@ -2103,37 +2204,102 @@
         <w:rPr>
           <w:rFonts w:ascii="Consolas" w:hAnsi="Consolas" w:cs="Consolas"/>
           <w:color w:val="000000"/>
-          <w:sz w:val="18"/>
-          <w:szCs w:val="18"/>
-        </w:rPr>
-      </w:pPr>
-      <w:r>
-        <w:rPr>
-          <w:rFonts w:ascii="Consolas" w:hAnsi="Consolas" w:cs="Consolas"/>
-          <w:color w:val="000000"/>
-          <w:sz w:val="18"/>
-          <w:szCs w:val="18"/>
-        </w:rPr>
-        <w:t xml:space="preserve">    CustomBLL myBLL = </w:t>
-      </w:r>
-      <w:r>
-        <w:rPr>
-          <w:rFonts w:ascii="Consolas" w:hAnsi="Consolas" w:cs="Consolas"/>
-          <w:color w:val="0000FF"/>
-          <w:sz w:val="18"/>
-          <w:szCs w:val="18"/>
-        </w:rPr>
-        <w:t>new</w:t>
-      </w:r>
-      <w:r>
-        <w:rPr>
-          <w:rFonts w:ascii="Consolas" w:hAnsi="Consolas" w:cs="Consolas"/>
-          <w:color w:val="000000"/>
-          <w:sz w:val="18"/>
-          <w:szCs w:val="18"/>
-        </w:rPr>
-        <w:t xml:space="preserve"> CustomBLL();</w:t>
-      </w:r>
+          <w:sz w:val="19"/>
+          <w:szCs w:val="19"/>
+          <w:lang w:val="en-US"/>
+        </w:rPr>
+      </w:pPr>
+      <w:r>
+        <w:rPr>
+          <w:rFonts w:ascii="Consolas" w:hAnsi="Consolas" w:cs="Consolas"/>
+          <w:color w:val="000000"/>
+          <w:sz w:val="19"/>
+          <w:szCs w:val="19"/>
+          <w:lang w:val="en-US"/>
+        </w:rPr>
+        <w:t>}</w:t>
+      </w:r>
+    </w:p>
+    <w:p>
+      <w:pPr>
+        <w:rPr>
+          <w:lang w:val="en-US"/>
+        </w:rPr>
+      </w:pPr>
+    </w:p>
+    <w:p>
+      <w:pPr>
+        <w:rPr>
+          <w:lang w:val="en-US"/>
+        </w:rPr>
+      </w:pPr>
+      <w:r>
+        <w:rPr>
+          <w:lang w:val="en-US"/>
+        </w:rPr>
+        <w:t>The code that takes care of deciding if should call web service or go directly into BC Database is done here.  In this sample we will do direct Database call.</w:t>
+      </w:r>
+    </w:p>
+    <w:p>
+      <w:pPr>
+        <w:rPr>
+          <w:i/>
+          <w:sz w:val="18"/>
+          <w:szCs w:val="18"/>
+          <w:lang w:val="en-US"/>
+        </w:rPr>
+      </w:pPr>
+      <w:proofErr w:type="spellStart"/>
+      <w:r>
+        <w:rPr>
+          <w:i/>
+          <w:sz w:val="18"/>
+          <w:szCs w:val="18"/>
+          <w:lang w:val="en-US"/>
+        </w:rPr>
+        <w:t>DataAccess</w:t>
+      </w:r>
+      <w:proofErr w:type="spellEnd"/>
+      <w:r>
+        <w:rPr>
+          <w:i/>
+          <w:sz w:val="18"/>
+          <w:szCs w:val="18"/>
+          <w:lang w:val="en-US"/>
+        </w:rPr>
+        <w:t>\</w:t>
+      </w:r>
+      <w:proofErr w:type="spellStart"/>
+      <w:r>
+        <w:rPr>
+          <w:i/>
+          <w:sz w:val="18"/>
+          <w:szCs w:val="18"/>
+          <w:lang w:val="en-US"/>
+        </w:rPr>
+        <w:t>BOConnection.NavSQL</w:t>
+      </w:r>
+      <w:proofErr w:type="spellEnd"/>
+      <w:r>
+        <w:rPr>
+          <w:i/>
+          <w:sz w:val="18"/>
+          <w:szCs w:val="18"/>
+          <w:lang w:val="en-US"/>
+        </w:rPr>
+        <w:t>\</w:t>
+      </w:r>
+      <w:proofErr w:type="spellStart"/>
+      <w:r>
+        <w:rPr>
+          <w:i/>
+          <w:sz w:val="18"/>
+          <w:szCs w:val="18"/>
+          <w:lang w:val="en-US"/>
+        </w:rPr>
+        <w:t>NavCustom.cs</w:t>
+      </w:r>
+      <w:proofErr w:type="spellEnd"/>
     </w:p>
     <w:p>
       <w:pPr>
@@ -2151,29 +2317,74 @@
       <w:r>
         <w:rPr>
           <w:rFonts w:ascii="Consolas" w:hAnsi="Consolas" w:cs="Consolas"/>
-          <w:color w:val="000000"/>
-          <w:sz w:val="18"/>
-          <w:szCs w:val="18"/>
-        </w:rPr>
-        <w:t xml:space="preserve">    </w:t>
-      </w:r>
-      <w:r>
-        <w:rPr>
-          <w:rFonts w:ascii="Consolas" w:hAnsi="Consolas" w:cs="Consolas"/>
           <w:color w:val="0000FF"/>
           <w:sz w:val="18"/>
           <w:szCs w:val="18"/>
         </w:rPr>
-        <w:t>return</w:t>
-      </w:r>
-      <w:r>
-        <w:rPr>
-          <w:rFonts w:ascii="Consolas" w:hAnsi="Consolas" w:cs="Consolas"/>
-          <w:color w:val="000000"/>
-          <w:sz w:val="18"/>
-          <w:szCs w:val="18"/>
-        </w:rPr>
-        <w:t xml:space="preserve"> myBLL.MyCustomFunction(data);</w:t>
+        <w:t>public</w:t>
+      </w:r>
+      <w:r>
+        <w:rPr>
+          <w:rFonts w:ascii="Consolas" w:hAnsi="Consolas" w:cs="Consolas"/>
+          <w:color w:val="000000"/>
+          <w:sz w:val="18"/>
+          <w:szCs w:val="18"/>
+        </w:rPr>
+        <w:t xml:space="preserve"> </w:t>
+      </w:r>
+      <w:r>
+        <w:rPr>
+          <w:rFonts w:ascii="Consolas" w:hAnsi="Consolas" w:cs="Consolas"/>
+          <w:color w:val="0000FF"/>
+          <w:sz w:val="18"/>
+          <w:szCs w:val="18"/>
+        </w:rPr>
+        <w:t>virtual</w:t>
+      </w:r>
+      <w:r>
+        <w:rPr>
+          <w:rFonts w:ascii="Consolas" w:hAnsi="Consolas" w:cs="Consolas"/>
+          <w:color w:val="000000"/>
+          <w:sz w:val="18"/>
+          <w:szCs w:val="18"/>
+        </w:rPr>
+        <w:t xml:space="preserve"> </w:t>
+      </w:r>
+      <w:r>
+        <w:rPr>
+          <w:rFonts w:ascii="Consolas" w:hAnsi="Consolas" w:cs="Consolas"/>
+          <w:color w:val="0000FF"/>
+          <w:sz w:val="18"/>
+          <w:szCs w:val="18"/>
+        </w:rPr>
+        <w:t>string</w:t>
+      </w:r>
+      <w:r>
+        <w:rPr>
+          <w:rFonts w:ascii="Consolas" w:hAnsi="Consolas" w:cs="Consolas"/>
+          <w:color w:val="000000"/>
+          <w:sz w:val="18"/>
+          <w:szCs w:val="18"/>
+        </w:rPr>
+        <w:t xml:space="preserve"> MyCustomFunction(</w:t>
+      </w:r>
+      <w:r>
+        <w:rPr>
+          <w:rFonts w:ascii="Consolas" w:hAnsi="Consolas" w:cs="Consolas"/>
+          <w:color w:val="0000FF"/>
+          <w:sz w:val="18"/>
+          <w:szCs w:val="18"/>
+        </w:rPr>
+        <w:t>string</w:t>
+      </w:r>
+      <w:r>
+        <w:rPr>
+          <w:rFonts w:ascii="Consolas" w:hAnsi="Consolas" w:cs="Consolas"/>
+          <w:color w:val="000000"/>
+          <w:sz w:val="18"/>
+          <w:szCs w:val="18"/>
+        </w:rPr>
+        <w:t xml:space="preserve"> data)</w:t>
       </w:r>
     </w:p>
     <w:p>
@@ -2196,78 +2407,8 @@
           <w:sz w:val="18"/>
           <w:szCs w:val="18"/>
         </w:rPr>
-        <w:t>}</w:t>
-      </w:r>
-    </w:p>
-    <w:p>
-      <w:pPr>
-        <w:rPr>
-          <w:lang w:val="en-US"/>
-        </w:rPr>
-      </w:pPr>
-    </w:p>
-    <w:p>
-      <w:pPr>
-        <w:rPr>
-          <w:lang w:val="en-US"/>
-        </w:rPr>
-      </w:pPr>
-      <w:r>
-        <w:rPr>
-          <w:lang w:val="en-US"/>
-        </w:rPr>
-        <w:t>Public interfaces</w:t>
-      </w:r>
-    </w:p>
-    <w:p>
-      <w:pPr>
-        <w:rPr>
-          <w:i/>
-          <w:sz w:val="18"/>
-          <w:szCs w:val="18"/>
-          <w:lang w:val="en-US"/>
-        </w:rPr>
-      </w:pPr>
-      <w:r>
-        <w:rPr>
-          <w:i/>
-          <w:sz w:val="18"/>
-          <w:szCs w:val="18"/>
-          <w:lang w:val="en-US"/>
-        </w:rPr>
-        <w:t>Interface\</w:t>
-      </w:r>
-      <w:proofErr w:type="spellStart"/>
-      <w:r>
-        <w:rPr>
-          <w:i/>
-          <w:sz w:val="18"/>
-          <w:szCs w:val="18"/>
-          <w:lang w:val="en-US"/>
-        </w:rPr>
-        <w:t>IeCommerceService.cs</w:t>
-      </w:r>
-      <w:proofErr w:type="spellEnd"/>
-      <w:r>
-        <w:rPr>
-          <w:i/>
-          <w:sz w:val="18"/>
-          <w:szCs w:val="18"/>
-          <w:lang w:val="en-US"/>
-        </w:rPr>
-        <w:t xml:space="preserve"> &amp; Interface\</w:t>
-      </w:r>
-      <w:proofErr w:type="spellStart"/>
-      <w:r>
-        <w:rPr>
-          <w:i/>
-          <w:sz w:val="18"/>
-          <w:szCs w:val="18"/>
-          <w:lang w:val="en-US"/>
-        </w:rPr>
-        <w:t>ILoyService.cs</w:t>
-      </w:r>
-      <w:proofErr w:type="spellEnd"/>
+        <w:t>{</w:t>
+      </w:r>
     </w:p>
     <w:p>
       <w:pPr>
@@ -2278,42 +2419,118 @@
         <w:rPr>
           <w:rFonts w:ascii="Consolas" w:hAnsi="Consolas" w:cs="Consolas"/>
           <w:color w:val="000000"/>
-          <w:sz w:val="18"/>
-          <w:szCs w:val="18"/>
-          <w:lang w:val="en-US"/>
-        </w:rPr>
-      </w:pPr>
-      <w:r>
-        <w:rPr>
-          <w:rFonts w:ascii="Consolas" w:hAnsi="Consolas" w:cs="Consolas"/>
-          <w:color w:val="000000"/>
-          <w:sz w:val="18"/>
-          <w:szCs w:val="18"/>
-          <w:lang w:val="en-US"/>
-        </w:rPr>
-        <w:t>[</w:t>
+          <w:sz w:val="19"/>
+          <w:szCs w:val="19"/>
+          <w:lang w:val="en-US"/>
+        </w:rPr>
+      </w:pPr>
+      <w:r>
+        <w:rPr>
+          <w:rFonts w:ascii="Consolas" w:hAnsi="Consolas" w:cs="Consolas"/>
+          <w:color w:val="000000"/>
+          <w:sz w:val="19"/>
+          <w:szCs w:val="19"/>
+          <w:lang w:val="en-US"/>
+        </w:rPr>
+        <w:t xml:space="preserve">   </w:t>
       </w:r>
       <w:proofErr w:type="spellStart"/>
       <w:r>
         <w:rPr>
           <w:rFonts w:ascii="Consolas" w:hAnsi="Consolas" w:cs="Consolas"/>
           <w:color w:val="000000"/>
-          <w:sz w:val="18"/>
-          <w:szCs w:val="18"/>
-          <w:lang w:val="en-US"/>
-        </w:rPr>
-        <w:t>OperationContract</w:t>
+          <w:sz w:val="19"/>
+          <w:szCs w:val="19"/>
+          <w:lang w:val="en-US"/>
+        </w:rPr>
+        <w:t>MyCustomRepository</w:t>
       </w:r>
       <w:proofErr w:type="spellEnd"/>
       <w:r>
         <w:rPr>
           <w:rFonts w:ascii="Consolas" w:hAnsi="Consolas" w:cs="Consolas"/>
           <w:color w:val="000000"/>
-          <w:sz w:val="18"/>
-          <w:szCs w:val="18"/>
-          <w:lang w:val="en-US"/>
-        </w:rPr>
-        <w:t>]</w:t>
+          <w:sz w:val="19"/>
+          <w:szCs w:val="19"/>
+          <w:lang w:val="en-US"/>
+        </w:rPr>
+        <w:t xml:space="preserve"> rep = </w:t>
+      </w:r>
+      <w:r>
+        <w:rPr>
+          <w:rFonts w:ascii="Consolas" w:hAnsi="Consolas" w:cs="Consolas"/>
+          <w:color w:val="0000FF"/>
+          <w:sz w:val="19"/>
+          <w:szCs w:val="19"/>
+          <w:lang w:val="en-US"/>
+        </w:rPr>
+        <w:t>new</w:t>
+      </w:r>
+      <w:r>
+        <w:rPr>
+          <w:rFonts w:ascii="Consolas" w:hAnsi="Consolas" w:cs="Consolas"/>
+          <w:color w:val="000000"/>
+          <w:sz w:val="19"/>
+          <w:szCs w:val="19"/>
+          <w:lang w:val="en-US"/>
+        </w:rPr>
+        <w:t xml:space="preserve"> </w:t>
+      </w:r>
+      <w:proofErr w:type="spellStart"/>
+      <w:proofErr w:type="gramStart"/>
+      <w:r>
+        <w:rPr>
+          <w:rFonts w:ascii="Consolas" w:hAnsi="Consolas" w:cs="Consolas"/>
+          <w:color w:val="000000"/>
+          <w:sz w:val="19"/>
+          <w:szCs w:val="19"/>
+          <w:lang w:val="en-US"/>
+        </w:rPr>
+        <w:t>MyCustomRepository</w:t>
+      </w:r>
+      <w:proofErr w:type="spellEnd"/>
+      <w:r>
+        <w:rPr>
+          <w:rFonts w:ascii="Consolas" w:hAnsi="Consolas" w:cs="Consolas"/>
+          <w:color w:val="000000"/>
+          <w:sz w:val="19"/>
+          <w:szCs w:val="19"/>
+          <w:lang w:val="en-US"/>
+        </w:rPr>
+        <w:t>(</w:t>
+      </w:r>
+      <w:proofErr w:type="gramEnd"/>
+      <w:r>
+        <w:rPr>
+          <w:rFonts w:ascii="Consolas" w:hAnsi="Consolas" w:cs="Consolas"/>
+          <w:color w:val="000000"/>
+          <w:sz w:val="19"/>
+          <w:szCs w:val="19"/>
+          <w:lang w:val="en-US"/>
+        </w:rPr>
+        <w:t xml:space="preserve">config, </w:t>
+      </w:r>
+      <w:proofErr w:type="spellStart"/>
+      <w:r>
+        <w:rPr>
+          <w:rFonts w:ascii="Consolas" w:hAnsi="Consolas" w:cs="Consolas"/>
+          <w:color w:val="000000"/>
+          <w:sz w:val="19"/>
+          <w:szCs w:val="19"/>
+          <w:lang w:val="en-US"/>
+        </w:rPr>
+        <w:t>NAVVersion</w:t>
+      </w:r>
+      <w:proofErr w:type="spellEnd"/>
+      <w:r>
+        <w:rPr>
+          <w:rFonts w:ascii="Consolas" w:hAnsi="Consolas" w:cs="Consolas"/>
+          <w:color w:val="000000"/>
+          <w:sz w:val="19"/>
+          <w:szCs w:val="19"/>
+          <w:lang w:val="en-US"/>
+        </w:rPr>
+        <w:t>);</w:t>
       </w:r>
     </w:p>
     <w:p>
@@ -2325,134 +2542,65 @@
         <w:rPr>
           <w:rFonts w:ascii="Consolas" w:hAnsi="Consolas" w:cs="Consolas"/>
           <w:color w:val="000000"/>
-          <w:sz w:val="18"/>
-          <w:szCs w:val="18"/>
-          <w:lang w:val="en-US"/>
-        </w:rPr>
-      </w:pPr>
+          <w:sz w:val="19"/>
+          <w:szCs w:val="19"/>
+          <w:lang w:val="en-US"/>
+        </w:rPr>
+      </w:pPr>
+      <w:r>
+        <w:rPr>
+          <w:rFonts w:ascii="Consolas" w:hAnsi="Consolas" w:cs="Consolas"/>
+          <w:color w:val="000000"/>
+          <w:sz w:val="19"/>
+          <w:szCs w:val="19"/>
+          <w:lang w:val="en-US"/>
+        </w:rPr>
+        <w:t xml:space="preserve">   </w:t>
+      </w:r>
+      <w:r>
+        <w:rPr>
+          <w:rFonts w:ascii="Consolas" w:hAnsi="Consolas" w:cs="Consolas"/>
+          <w:color w:val="0000FF"/>
+          <w:sz w:val="19"/>
+          <w:szCs w:val="19"/>
+          <w:lang w:val="en-US"/>
+        </w:rPr>
+        <w:t>return</w:t>
+      </w:r>
+      <w:r>
+        <w:rPr>
+          <w:rFonts w:ascii="Consolas" w:hAnsi="Consolas" w:cs="Consolas"/>
+          <w:color w:val="000000"/>
+          <w:sz w:val="19"/>
+          <w:szCs w:val="19"/>
+          <w:lang w:val="en-US"/>
+        </w:rPr>
+        <w:t xml:space="preserve"> </w:t>
+      </w:r>
+      <w:proofErr w:type="spellStart"/>
       <w:proofErr w:type="gramStart"/>
       <w:r>
         <w:rPr>
           <w:rFonts w:ascii="Consolas" w:hAnsi="Consolas" w:cs="Consolas"/>
-          <w:color w:val="0000FF"/>
-          <w:sz w:val="18"/>
-          <w:szCs w:val="18"/>
-          <w:lang w:val="en-US"/>
-        </w:rPr>
-        <w:t>string</w:t>
-      </w:r>
+          <w:color w:val="000000"/>
+          <w:sz w:val="19"/>
+          <w:szCs w:val="19"/>
+          <w:lang w:val="en-US"/>
+        </w:rPr>
+        <w:t>rep.GetMyData</w:t>
+      </w:r>
+      <w:proofErr w:type="spellEnd"/>
       <w:proofErr w:type="gramEnd"/>
       <w:r>
         <w:rPr>
           <w:rFonts w:ascii="Consolas" w:hAnsi="Consolas" w:cs="Consolas"/>
           <w:color w:val="000000"/>
-          <w:sz w:val="18"/>
-          <w:szCs w:val="18"/>
-          <w:lang w:val="en-US"/>
-        </w:rPr>
-        <w:t xml:space="preserve"> </w:t>
-      </w:r>
-      <w:proofErr w:type="spellStart"/>
-      <w:r>
-        <w:rPr>
-          <w:rFonts w:ascii="Consolas" w:hAnsi="Consolas" w:cs="Consolas"/>
-          <w:color w:val="000000"/>
-          <w:sz w:val="18"/>
-          <w:szCs w:val="18"/>
-          <w:lang w:val="en-US"/>
-        </w:rPr>
-        <w:t>MyCustomFunction</w:t>
-      </w:r>
-      <w:proofErr w:type="spellEnd"/>
-      <w:r>
-        <w:rPr>
-          <w:rFonts w:ascii="Consolas" w:hAnsi="Consolas" w:cs="Consolas"/>
-          <w:color w:val="000000"/>
-          <w:sz w:val="18"/>
-          <w:szCs w:val="18"/>
-          <w:lang w:val="en-US"/>
-        </w:rPr>
-        <w:t>(</w:t>
-      </w:r>
-      <w:r>
-        <w:rPr>
-          <w:rFonts w:ascii="Consolas" w:hAnsi="Consolas" w:cs="Consolas"/>
-          <w:color w:val="0000FF"/>
-          <w:sz w:val="18"/>
-          <w:szCs w:val="18"/>
-          <w:lang w:val="en-US"/>
-        </w:rPr>
-        <w:t>string</w:t>
-      </w:r>
-      <w:r>
-        <w:rPr>
-          <w:rFonts w:ascii="Consolas" w:hAnsi="Consolas" w:cs="Consolas"/>
-          <w:color w:val="000000"/>
-          <w:sz w:val="18"/>
-          <w:szCs w:val="18"/>
-          <w:lang w:val="en-US"/>
-        </w:rPr>
-        <w:t xml:space="preserve"> data);</w:t>
-      </w:r>
-    </w:p>
-    <w:p>
-      <w:pPr>
-        <w:rPr>
-          <w:sz w:val="18"/>
-          <w:szCs w:val="18"/>
-          <w:lang w:val="en-US"/>
-        </w:rPr>
-      </w:pPr>
-    </w:p>
-    <w:p>
-      <w:pPr>
-        <w:rPr>
-          <w:i/>
-          <w:sz w:val="18"/>
-          <w:szCs w:val="18"/>
-          <w:lang w:val="en-US"/>
-        </w:rPr>
-      </w:pPr>
-      <w:r>
-        <w:rPr>
-          <w:i/>
-          <w:sz w:val="18"/>
-          <w:szCs w:val="18"/>
-          <w:lang w:val="en-US"/>
-        </w:rPr>
-        <w:t>Interface\</w:t>
-      </w:r>
-      <w:proofErr w:type="spellStart"/>
-      <w:r>
-        <w:rPr>
-          <w:i/>
-          <w:sz w:val="18"/>
-          <w:szCs w:val="18"/>
-          <w:lang w:val="en-US"/>
-        </w:rPr>
-        <w:t>IeCommerceService.cs</w:t>
-      </w:r>
-      <w:proofErr w:type="spellEnd"/>
-      <w:r>
-        <w:rPr>
-          <w:i/>
-          <w:sz w:val="18"/>
-          <w:szCs w:val="18"/>
-          <w:lang w:val="en-US"/>
-        </w:rPr>
-        <w:t xml:space="preserve"> &amp; Interface\</w:t>
-      </w:r>
-      <w:proofErr w:type="spellStart"/>
-      <w:r>
-        <w:rPr>
-          <w:i/>
-          <w:sz w:val="18"/>
-          <w:szCs w:val="18"/>
-          <w:lang w:val="en-US"/>
-        </w:rPr>
-        <w:t>ILoyService.cs</w:t>
-      </w:r>
-      <w:proofErr w:type="spellEnd"/>
+          <w:sz w:val="19"/>
+          <w:szCs w:val="19"/>
+          <w:lang w:val="en-US"/>
+        </w:rPr>
+        <w:t>(data);</w:t>
+      </w:r>
     </w:p>
     <w:p>
       <w:pPr>
@@ -2474,8 +2622,187 @@
           <w:sz w:val="18"/>
           <w:szCs w:val="18"/>
         </w:rPr>
-        <w:t>[OperationContract]</w:t>
-      </w:r>
+        <w:t>}</w:t>
+      </w:r>
+    </w:p>
+    <w:p>
+      <w:pPr>
+        <w:rPr>
+          <w:lang w:val="en-US"/>
+        </w:rPr>
+      </w:pPr>
+    </w:p>
+    <w:p>
+      <w:pPr>
+        <w:rPr>
+          <w:lang w:val="en-US"/>
+        </w:rPr>
+      </w:pPr>
+      <w:r>
+        <w:rPr>
+          <w:lang w:val="en-US"/>
+        </w:rPr>
+        <w:t xml:space="preserve">For LS Central 15, you do the same as above, except it is done in </w:t>
+      </w:r>
+      <w:proofErr w:type="spellStart"/>
+      <w:r>
+        <w:rPr>
+          <w:lang w:val="en-US"/>
+        </w:rPr>
+        <w:t>CentrAL</w:t>
+      </w:r>
+      <w:proofErr w:type="spellEnd"/>
+      <w:r>
+        <w:rPr>
+          <w:lang w:val="en-US"/>
+        </w:rPr>
+        <w:t xml:space="preserve"> project.</w:t>
+      </w:r>
+    </w:p>
+    <w:p>
+      <w:pPr>
+        <w:rPr>
+          <w:lang w:val="en-US"/>
+        </w:rPr>
+      </w:pPr>
+      <w:proofErr w:type="spellStart"/>
+      <w:r>
+        <w:rPr>
+          <w:i/>
+          <w:sz w:val="18"/>
+          <w:szCs w:val="18"/>
+          <w:lang w:val="en-US"/>
+        </w:rPr>
+        <w:t>DataAccess</w:t>
+      </w:r>
+      <w:proofErr w:type="spellEnd"/>
+      <w:r>
+        <w:rPr>
+          <w:i/>
+          <w:sz w:val="18"/>
+          <w:szCs w:val="18"/>
+          <w:lang w:val="en-US"/>
+        </w:rPr>
+        <w:t>\</w:t>
+      </w:r>
+      <w:proofErr w:type="spellStart"/>
+      <w:r>
+        <w:rPr>
+          <w:i/>
+          <w:sz w:val="18"/>
+          <w:szCs w:val="18"/>
+          <w:lang w:val="en-US"/>
+        </w:rPr>
+        <w:t>BOConnection.</w:t>
+      </w:r>
+      <w:r>
+        <w:rPr>
+          <w:i/>
+          <w:sz w:val="18"/>
+          <w:szCs w:val="18"/>
+          <w:lang w:val="en-US"/>
+        </w:rPr>
+        <w:t>CentrAL</w:t>
+      </w:r>
+      <w:proofErr w:type="spellEnd"/>
+    </w:p>
+    <w:p>
+      <w:pPr>
+        <w:rPr>
+          <w:lang w:val="en-US"/>
+        </w:rPr>
+      </w:pPr>
+    </w:p>
+    <w:p>
+      <w:pPr>
+        <w:rPr>
+          <w:lang w:val="en-US"/>
+        </w:rPr>
+      </w:pPr>
+      <w:r>
+        <w:rPr>
+          <w:lang w:val="en-US"/>
+        </w:rPr>
+        <w:t xml:space="preserve">We need to add new interface for our </w:t>
+      </w:r>
+      <w:proofErr w:type="gramStart"/>
+      <w:r>
+        <w:rPr>
+          <w:lang w:val="en-US"/>
+        </w:rPr>
+        <w:t>function</w:t>
+      </w:r>
+      <w:r>
+        <w:rPr>
+          <w:lang w:val="en-US"/>
+        </w:rPr>
+        <w:t>,  which</w:t>
+      </w:r>
+      <w:proofErr w:type="gramEnd"/>
+      <w:r>
+        <w:rPr>
+          <w:lang w:val="en-US"/>
+        </w:rPr>
+        <w:t xml:space="preserve"> defines our function for both LS Central 14 and 15</w:t>
+      </w:r>
+    </w:p>
+    <w:p>
+      <w:pPr>
+        <w:rPr>
+          <w:i/>
+          <w:sz w:val="18"/>
+          <w:szCs w:val="18"/>
+          <w:lang w:val="en-US"/>
+        </w:rPr>
+      </w:pPr>
+      <w:r>
+        <w:rPr>
+          <w:i/>
+          <w:sz w:val="18"/>
+          <w:szCs w:val="18"/>
+          <w:lang w:val="en-US"/>
+        </w:rPr>
+        <w:t>Interfaces</w:t>
+      </w:r>
+      <w:r>
+        <w:rPr>
+          <w:i/>
+          <w:sz w:val="18"/>
+          <w:szCs w:val="18"/>
+        </w:rPr>
+        <w:t>\</w:t>
+      </w:r>
+      <w:proofErr w:type="spellStart"/>
+      <w:r>
+        <w:rPr>
+          <w:i/>
+          <w:sz w:val="18"/>
+          <w:szCs w:val="18"/>
+          <w:lang w:val="en-US"/>
+        </w:rPr>
+        <w:t>BOConnection</w:t>
+      </w:r>
+      <w:proofErr w:type="spellEnd"/>
+      <w:r>
+        <w:rPr>
+          <w:i/>
+          <w:sz w:val="18"/>
+          <w:szCs w:val="18"/>
+          <w:lang w:val="en-US"/>
+        </w:rPr>
+        <w:t>\</w:t>
+      </w:r>
+      <w:proofErr w:type="spellStart"/>
+      <w:r>
+        <w:rPr>
+          <w:i/>
+          <w:sz w:val="18"/>
+          <w:szCs w:val="18"/>
+          <w:lang w:val="en-US"/>
+        </w:rPr>
+        <w:t>ICustomBO.cs</w:t>
+      </w:r>
+      <w:proofErr w:type="spellEnd"/>
     </w:p>
     <w:p>
       <w:pPr>
@@ -2493,30 +2820,128 @@
       <w:r>
         <w:rPr>
           <w:rFonts w:ascii="Consolas" w:hAnsi="Consolas" w:cs="Consolas"/>
-          <w:color w:val="000000"/>
-          <w:sz w:val="18"/>
-          <w:szCs w:val="18"/>
-        </w:rPr>
-        <w:t xml:space="preserve">[WebInvoke(Method = </w:t>
-      </w:r>
-      <w:r>
-        <w:rPr>
-          <w:rFonts w:ascii="Consolas" w:hAnsi="Consolas" w:cs="Consolas"/>
-          <w:color w:val="A31515"/>
-          <w:sz w:val="18"/>
-          <w:szCs w:val="18"/>
-        </w:rPr>
-        <w:t>"POST"</w:t>
-      </w:r>
-      <w:r>
-        <w:rPr>
-          <w:rFonts w:ascii="Consolas" w:hAnsi="Consolas" w:cs="Consolas"/>
-          <w:color w:val="000000"/>
-          <w:sz w:val="18"/>
-          <w:szCs w:val="18"/>
-        </w:rPr>
-        <w:t>, BodyStyle = WebMessageBodyStyle.Wrapped, ResponseFormat = WebMessageFormat.Json)]</w:t>
-      </w:r>
+          <w:color w:val="0000FF"/>
+          <w:sz w:val="18"/>
+          <w:szCs w:val="18"/>
+        </w:rPr>
+        <w:t>string</w:t>
+      </w:r>
+      <w:r>
+        <w:rPr>
+          <w:rFonts w:ascii="Consolas" w:hAnsi="Consolas" w:cs="Consolas"/>
+          <w:color w:val="000000"/>
+          <w:sz w:val="18"/>
+          <w:szCs w:val="18"/>
+        </w:rPr>
+        <w:t xml:space="preserve"> MyCustomFunction(</w:t>
+      </w:r>
+      <w:r>
+        <w:rPr>
+          <w:rFonts w:ascii="Consolas" w:hAnsi="Consolas" w:cs="Consolas"/>
+          <w:color w:val="0000FF"/>
+          <w:sz w:val="18"/>
+          <w:szCs w:val="18"/>
+        </w:rPr>
+        <w:t>string</w:t>
+      </w:r>
+      <w:r>
+        <w:rPr>
+          <w:rFonts w:ascii="Consolas" w:hAnsi="Consolas" w:cs="Consolas"/>
+          <w:color w:val="000000"/>
+          <w:sz w:val="18"/>
+          <w:szCs w:val="18"/>
+        </w:rPr>
+        <w:t xml:space="preserve"> data);</w:t>
+      </w:r>
+    </w:p>
+    <w:p>
+      <w:pPr>
+        <w:rPr>
+          <w:lang w:val="en-US"/>
+        </w:rPr>
+      </w:pPr>
+    </w:p>
+    <w:p>
+      <w:pPr>
+        <w:rPr>
+          <w:lang w:val="en-US"/>
+        </w:rPr>
+      </w:pPr>
+      <w:r>
+        <w:rPr>
+          <w:lang w:val="en-US"/>
+        </w:rPr>
+        <w:br w:type="page"/>
+      </w:r>
+    </w:p>
+    <w:p>
+      <w:pPr>
+        <w:rPr>
+          <w:lang w:val="en-US"/>
+        </w:rPr>
+      </w:pPr>
+      <w:r>
+        <w:rPr>
+          <w:lang w:val="en-US"/>
+        </w:rPr>
+        <w:lastRenderedPageBreak/>
+        <w:t xml:space="preserve">Business Layer will </w:t>
+      </w:r>
+      <w:proofErr w:type="gramStart"/>
+      <w:r>
+        <w:rPr>
+          <w:lang w:val="en-US"/>
+        </w:rPr>
+        <w:t>open up</w:t>
+      </w:r>
+      <w:proofErr w:type="gramEnd"/>
+      <w:r>
+        <w:rPr>
+          <w:lang w:val="en-US"/>
+        </w:rPr>
+        <w:t xml:space="preserve"> correct BO object where our new code is and call it</w:t>
+      </w:r>
+    </w:p>
+    <w:p>
+      <w:pPr>
+        <w:rPr>
+          <w:i/>
+          <w:sz w:val="18"/>
+          <w:szCs w:val="18"/>
+          <w:lang w:val="en-US"/>
+        </w:rPr>
+      </w:pPr>
+      <w:proofErr w:type="spellStart"/>
+      <w:r>
+        <w:rPr>
+          <w:i/>
+          <w:sz w:val="18"/>
+          <w:szCs w:val="18"/>
+          <w:lang w:val="en-US"/>
+        </w:rPr>
+        <w:t>BusinessLayer</w:t>
+      </w:r>
+      <w:proofErr w:type="spellEnd"/>
+      <w:r>
+        <w:rPr>
+          <w:i/>
+          <w:sz w:val="18"/>
+          <w:szCs w:val="18"/>
+          <w:lang w:val="en-US"/>
+        </w:rPr>
+        <w:t>\</w:t>
+      </w:r>
+      <w:proofErr w:type="spellStart"/>
+      <w:r>
+        <w:rPr>
+          <w:i/>
+          <w:sz w:val="18"/>
+          <w:szCs w:val="18"/>
+          <w:lang w:val="en-US"/>
+        </w:rPr>
+        <w:t>CustomBLL.cs</w:t>
+      </w:r>
+      <w:proofErr w:type="spellEnd"/>
     </w:p>
     <w:p>
       <w:pPr>
@@ -2538,6 +2963,875 @@
           <w:sz w:val="18"/>
           <w:szCs w:val="18"/>
         </w:rPr>
+        <w:t>public</w:t>
+      </w:r>
+      <w:r>
+        <w:rPr>
+          <w:rFonts w:ascii="Consolas" w:hAnsi="Consolas" w:cs="Consolas"/>
+          <w:color w:val="000000"/>
+          <w:sz w:val="18"/>
+          <w:szCs w:val="18"/>
+        </w:rPr>
+        <w:t xml:space="preserve"> </w:t>
+      </w:r>
+      <w:r>
+        <w:rPr>
+          <w:rFonts w:ascii="Consolas" w:hAnsi="Consolas" w:cs="Consolas"/>
+          <w:color w:val="0000FF"/>
+          <w:sz w:val="18"/>
+          <w:szCs w:val="18"/>
+        </w:rPr>
+        <w:t>virtual</w:t>
+      </w:r>
+      <w:r>
+        <w:rPr>
+          <w:rFonts w:ascii="Consolas" w:hAnsi="Consolas" w:cs="Consolas"/>
+          <w:color w:val="000000"/>
+          <w:sz w:val="18"/>
+          <w:szCs w:val="18"/>
+        </w:rPr>
+        <w:t xml:space="preserve"> </w:t>
+      </w:r>
+      <w:r>
+        <w:rPr>
+          <w:rFonts w:ascii="Consolas" w:hAnsi="Consolas" w:cs="Consolas"/>
+          <w:color w:val="0000FF"/>
+          <w:sz w:val="18"/>
+          <w:szCs w:val="18"/>
+        </w:rPr>
+        <w:t>string</w:t>
+      </w:r>
+      <w:r>
+        <w:rPr>
+          <w:rFonts w:ascii="Consolas" w:hAnsi="Consolas" w:cs="Consolas"/>
+          <w:color w:val="000000"/>
+          <w:sz w:val="18"/>
+          <w:szCs w:val="18"/>
+        </w:rPr>
+        <w:t xml:space="preserve"> MyCustomFunction(</w:t>
+      </w:r>
+      <w:r>
+        <w:rPr>
+          <w:rFonts w:ascii="Consolas" w:hAnsi="Consolas" w:cs="Consolas"/>
+          <w:color w:val="0000FF"/>
+          <w:sz w:val="18"/>
+          <w:szCs w:val="18"/>
+        </w:rPr>
+        <w:t>string</w:t>
+      </w:r>
+      <w:r>
+        <w:rPr>
+          <w:rFonts w:ascii="Consolas" w:hAnsi="Consolas" w:cs="Consolas"/>
+          <w:color w:val="000000"/>
+          <w:sz w:val="18"/>
+          <w:szCs w:val="18"/>
+        </w:rPr>
+        <w:t xml:space="preserve"> data)</w:t>
+      </w:r>
+    </w:p>
+    <w:p>
+      <w:pPr>
+        <w:autoSpaceDE w:val="0"/>
+        <w:autoSpaceDN w:val="0"/>
+        <w:adjustRightInd w:val="0"/>
+        <w:spacing w:after="0" w:line="240" w:lineRule="auto"/>
+        <w:rPr>
+          <w:rFonts w:ascii="Consolas" w:hAnsi="Consolas" w:cs="Consolas"/>
+          <w:color w:val="000000"/>
+          <w:sz w:val="18"/>
+          <w:szCs w:val="18"/>
+        </w:rPr>
+      </w:pPr>
+      <w:r>
+        <w:rPr>
+          <w:rFonts w:ascii="Consolas" w:hAnsi="Consolas" w:cs="Consolas"/>
+          <w:color w:val="000000"/>
+          <w:sz w:val="18"/>
+          <w:szCs w:val="18"/>
+        </w:rPr>
+        <w:t>{</w:t>
+      </w:r>
+    </w:p>
+    <w:p>
+      <w:pPr>
+        <w:autoSpaceDE w:val="0"/>
+        <w:autoSpaceDN w:val="0"/>
+        <w:adjustRightInd w:val="0"/>
+        <w:spacing w:after="0" w:line="240" w:lineRule="auto"/>
+        <w:rPr>
+          <w:rFonts w:ascii="Consolas" w:hAnsi="Consolas" w:cs="Consolas"/>
+          <w:color w:val="000000"/>
+          <w:sz w:val="19"/>
+          <w:szCs w:val="19"/>
+          <w:lang w:val="en-US"/>
+        </w:rPr>
+      </w:pPr>
+      <w:r>
+        <w:rPr>
+          <w:rFonts w:ascii="Consolas" w:hAnsi="Consolas" w:cs="Consolas"/>
+          <w:color w:val="000000"/>
+          <w:sz w:val="19"/>
+          <w:szCs w:val="19"/>
+          <w:lang w:val="en-US"/>
+        </w:rPr>
+        <w:t xml:space="preserve">    </w:t>
+      </w:r>
+      <w:proofErr w:type="spellStart"/>
+      <w:proofErr w:type="gramStart"/>
+      <w:r>
+        <w:rPr>
+          <w:rFonts w:ascii="Consolas" w:hAnsi="Consolas" w:cs="Consolas"/>
+          <w:color w:val="000000"/>
+          <w:sz w:val="19"/>
+          <w:szCs w:val="19"/>
+          <w:lang w:val="en-US"/>
+        </w:rPr>
+        <w:t>logger.Debug</w:t>
+      </w:r>
+      <w:proofErr w:type="spellEnd"/>
+      <w:proofErr w:type="gramEnd"/>
+      <w:r>
+        <w:rPr>
+          <w:rFonts w:ascii="Consolas" w:hAnsi="Consolas" w:cs="Consolas"/>
+          <w:color w:val="000000"/>
+          <w:sz w:val="19"/>
+          <w:szCs w:val="19"/>
+          <w:lang w:val="en-US"/>
+        </w:rPr>
+        <w:t>(</w:t>
+      </w:r>
+      <w:proofErr w:type="spellStart"/>
+      <w:r>
+        <w:rPr>
+          <w:rFonts w:ascii="Consolas" w:hAnsi="Consolas" w:cs="Consolas"/>
+          <w:color w:val="000000"/>
+          <w:sz w:val="19"/>
+          <w:szCs w:val="19"/>
+          <w:lang w:val="en-US"/>
+        </w:rPr>
+        <w:t>config.LSKey.Key</w:t>
+      </w:r>
+      <w:proofErr w:type="spellEnd"/>
+      <w:r>
+        <w:rPr>
+          <w:rFonts w:ascii="Consolas" w:hAnsi="Consolas" w:cs="Consolas"/>
+          <w:color w:val="000000"/>
+          <w:sz w:val="19"/>
+          <w:szCs w:val="19"/>
+          <w:lang w:val="en-US"/>
+        </w:rPr>
+        <w:t xml:space="preserve">, </w:t>
+      </w:r>
+      <w:r>
+        <w:rPr>
+          <w:rFonts w:ascii="Consolas" w:hAnsi="Consolas" w:cs="Consolas"/>
+          <w:color w:val="A31515"/>
+          <w:sz w:val="19"/>
+          <w:szCs w:val="19"/>
+          <w:lang w:val="en-US"/>
+        </w:rPr>
+        <w:t>"Debug data: "</w:t>
+      </w:r>
+      <w:r>
+        <w:rPr>
+          <w:rFonts w:ascii="Consolas" w:hAnsi="Consolas" w:cs="Consolas"/>
+          <w:color w:val="000000"/>
+          <w:sz w:val="19"/>
+          <w:szCs w:val="19"/>
+          <w:lang w:val="en-US"/>
+        </w:rPr>
+        <w:t xml:space="preserve"> + data);</w:t>
+      </w:r>
+    </w:p>
+    <w:p>
+      <w:pPr>
+        <w:autoSpaceDE w:val="0"/>
+        <w:autoSpaceDN w:val="0"/>
+        <w:adjustRightInd w:val="0"/>
+        <w:spacing w:after="0" w:line="240" w:lineRule="auto"/>
+        <w:rPr>
+          <w:rFonts w:ascii="Consolas" w:hAnsi="Consolas" w:cs="Consolas"/>
+          <w:color w:val="000000"/>
+          <w:sz w:val="19"/>
+          <w:szCs w:val="19"/>
+          <w:lang w:val="en-US"/>
+        </w:rPr>
+      </w:pPr>
+      <w:r>
+        <w:rPr>
+          <w:rFonts w:ascii="Consolas" w:hAnsi="Consolas" w:cs="Consolas"/>
+          <w:color w:val="000000"/>
+          <w:sz w:val="19"/>
+          <w:szCs w:val="19"/>
+          <w:lang w:val="en-US"/>
+        </w:rPr>
+        <w:t xml:space="preserve">    </w:t>
+      </w:r>
+      <w:r>
+        <w:rPr>
+          <w:rFonts w:ascii="Consolas" w:hAnsi="Consolas" w:cs="Consolas"/>
+          <w:color w:val="0000FF"/>
+          <w:sz w:val="19"/>
+          <w:szCs w:val="19"/>
+          <w:lang w:val="en-US"/>
+        </w:rPr>
+        <w:t>return</w:t>
+      </w:r>
+      <w:r>
+        <w:rPr>
+          <w:rFonts w:ascii="Consolas" w:hAnsi="Consolas" w:cs="Consolas"/>
+          <w:color w:val="000000"/>
+          <w:sz w:val="19"/>
+          <w:szCs w:val="19"/>
+          <w:lang w:val="en-US"/>
+        </w:rPr>
+        <w:t xml:space="preserve"> </w:t>
+      </w:r>
+      <w:proofErr w:type="spellStart"/>
+      <w:r>
+        <w:rPr>
+          <w:rFonts w:ascii="Consolas" w:hAnsi="Consolas" w:cs="Consolas"/>
+          <w:color w:val="000000"/>
+          <w:sz w:val="19"/>
+          <w:szCs w:val="19"/>
+          <w:lang w:val="en-US"/>
+        </w:rPr>
+        <w:t>BOCustom.MyCustomFunction</w:t>
+      </w:r>
+      <w:proofErr w:type="spellEnd"/>
+      <w:r>
+        <w:rPr>
+          <w:rFonts w:ascii="Consolas" w:hAnsi="Consolas" w:cs="Consolas"/>
+          <w:color w:val="000000"/>
+          <w:sz w:val="19"/>
+          <w:szCs w:val="19"/>
+          <w:lang w:val="en-US"/>
+        </w:rPr>
+        <w:t>(data);</w:t>
+      </w:r>
+    </w:p>
+    <w:p>
+      <w:pPr>
+        <w:autoSpaceDE w:val="0"/>
+        <w:autoSpaceDN w:val="0"/>
+        <w:adjustRightInd w:val="0"/>
+        <w:spacing w:after="0" w:line="240" w:lineRule="auto"/>
+        <w:rPr>
+          <w:rFonts w:ascii="Consolas" w:hAnsi="Consolas" w:cs="Consolas"/>
+          <w:color w:val="000000"/>
+          <w:sz w:val="18"/>
+          <w:szCs w:val="18"/>
+        </w:rPr>
+      </w:pPr>
+      <w:r>
+        <w:rPr>
+          <w:rFonts w:ascii="Consolas" w:hAnsi="Consolas" w:cs="Consolas"/>
+          <w:color w:val="000000"/>
+          <w:sz w:val="18"/>
+          <w:szCs w:val="18"/>
+        </w:rPr>
+        <w:t>}</w:t>
+      </w:r>
+    </w:p>
+    <w:p>
+      <w:pPr>
+        <w:rPr>
+          <w:lang w:val="en-US"/>
+        </w:rPr>
+      </w:pPr>
+    </w:p>
+    <w:p>
+      <w:pPr>
+        <w:rPr>
+          <w:lang w:val="en-US"/>
+        </w:rPr>
+      </w:pPr>
+      <w:r>
+        <w:rPr>
+          <w:lang w:val="en-US"/>
+        </w:rPr>
+        <w:t>All Omni Interfaces call this code, which then calls the function in Business Layer.</w:t>
+      </w:r>
+    </w:p>
+    <w:p>
+      <w:pPr>
+        <w:rPr>
+          <w:i/>
+          <w:sz w:val="18"/>
+          <w:szCs w:val="18"/>
+          <w:lang w:val="en-US"/>
+        </w:rPr>
+      </w:pPr>
+      <w:r>
+        <w:rPr>
+          <w:i/>
+          <w:sz w:val="18"/>
+          <w:szCs w:val="18"/>
+          <w:lang w:val="en-US"/>
+        </w:rPr>
+        <w:t>Service\Common\</w:t>
+      </w:r>
+      <w:proofErr w:type="spellStart"/>
+      <w:r>
+        <w:rPr>
+          <w:i/>
+          <w:sz w:val="18"/>
+          <w:szCs w:val="18"/>
+          <w:lang w:val="en-US"/>
+        </w:rPr>
+        <w:t>LSOmniBaseCustom.cs</w:t>
+      </w:r>
+      <w:proofErr w:type="spellEnd"/>
+    </w:p>
+    <w:p>
+      <w:pPr>
+        <w:autoSpaceDE w:val="0"/>
+        <w:autoSpaceDN w:val="0"/>
+        <w:adjustRightInd w:val="0"/>
+        <w:spacing w:after="0" w:line="240" w:lineRule="auto"/>
+        <w:rPr>
+          <w:rFonts w:ascii="Consolas" w:hAnsi="Consolas" w:cs="Consolas"/>
+          <w:color w:val="000000"/>
+          <w:sz w:val="18"/>
+          <w:szCs w:val="18"/>
+        </w:rPr>
+      </w:pPr>
+      <w:r>
+        <w:rPr>
+          <w:rFonts w:ascii="Consolas" w:hAnsi="Consolas" w:cs="Consolas"/>
+          <w:color w:val="0000FF"/>
+          <w:sz w:val="18"/>
+          <w:szCs w:val="18"/>
+        </w:rPr>
+        <w:t>public</w:t>
+      </w:r>
+      <w:r>
+        <w:rPr>
+          <w:rFonts w:ascii="Consolas" w:hAnsi="Consolas" w:cs="Consolas"/>
+          <w:color w:val="000000"/>
+          <w:sz w:val="18"/>
+          <w:szCs w:val="18"/>
+        </w:rPr>
+        <w:t xml:space="preserve"> </w:t>
+      </w:r>
+      <w:r>
+        <w:rPr>
+          <w:rFonts w:ascii="Consolas" w:hAnsi="Consolas" w:cs="Consolas"/>
+          <w:color w:val="0000FF"/>
+          <w:sz w:val="18"/>
+          <w:szCs w:val="18"/>
+        </w:rPr>
+        <w:t>virtual</w:t>
+      </w:r>
+      <w:r>
+        <w:rPr>
+          <w:rFonts w:ascii="Consolas" w:hAnsi="Consolas" w:cs="Consolas"/>
+          <w:color w:val="000000"/>
+          <w:sz w:val="18"/>
+          <w:szCs w:val="18"/>
+        </w:rPr>
+        <w:t xml:space="preserve"> </w:t>
+      </w:r>
+      <w:r>
+        <w:rPr>
+          <w:rFonts w:ascii="Consolas" w:hAnsi="Consolas" w:cs="Consolas"/>
+          <w:color w:val="0000FF"/>
+          <w:sz w:val="18"/>
+          <w:szCs w:val="18"/>
+        </w:rPr>
+        <w:t>string</w:t>
+      </w:r>
+      <w:r>
+        <w:rPr>
+          <w:rFonts w:ascii="Consolas" w:hAnsi="Consolas" w:cs="Consolas"/>
+          <w:color w:val="000000"/>
+          <w:sz w:val="18"/>
+          <w:szCs w:val="18"/>
+        </w:rPr>
+        <w:t xml:space="preserve"> MyCustomFunction(</w:t>
+      </w:r>
+      <w:r>
+        <w:rPr>
+          <w:rFonts w:ascii="Consolas" w:hAnsi="Consolas" w:cs="Consolas"/>
+          <w:color w:val="0000FF"/>
+          <w:sz w:val="18"/>
+          <w:szCs w:val="18"/>
+        </w:rPr>
+        <w:t>string</w:t>
+      </w:r>
+      <w:r>
+        <w:rPr>
+          <w:rFonts w:ascii="Consolas" w:hAnsi="Consolas" w:cs="Consolas"/>
+          <w:color w:val="000000"/>
+          <w:sz w:val="18"/>
+          <w:szCs w:val="18"/>
+        </w:rPr>
+        <w:t xml:space="preserve"> data)</w:t>
+      </w:r>
+    </w:p>
+    <w:p>
+      <w:pPr>
+        <w:autoSpaceDE w:val="0"/>
+        <w:autoSpaceDN w:val="0"/>
+        <w:adjustRightInd w:val="0"/>
+        <w:spacing w:after="0" w:line="240" w:lineRule="auto"/>
+        <w:rPr>
+          <w:rFonts w:ascii="Consolas" w:hAnsi="Consolas" w:cs="Consolas"/>
+          <w:color w:val="000000"/>
+          <w:sz w:val="18"/>
+          <w:szCs w:val="18"/>
+        </w:rPr>
+      </w:pPr>
+      <w:r>
+        <w:rPr>
+          <w:rFonts w:ascii="Consolas" w:hAnsi="Consolas" w:cs="Consolas"/>
+          <w:color w:val="000000"/>
+          <w:sz w:val="18"/>
+          <w:szCs w:val="18"/>
+        </w:rPr>
+        <w:t>{</w:t>
+      </w:r>
+    </w:p>
+    <w:p>
+      <w:pPr>
+        <w:autoSpaceDE w:val="0"/>
+        <w:autoSpaceDN w:val="0"/>
+        <w:adjustRightInd w:val="0"/>
+        <w:spacing w:after="0" w:line="240" w:lineRule="auto"/>
+        <w:rPr>
+          <w:rFonts w:ascii="Consolas" w:hAnsi="Consolas" w:cs="Consolas"/>
+          <w:color w:val="000000"/>
+          <w:sz w:val="18"/>
+          <w:szCs w:val="18"/>
+        </w:rPr>
+      </w:pPr>
+      <w:r>
+        <w:rPr>
+          <w:rFonts w:ascii="Consolas" w:hAnsi="Consolas" w:cs="Consolas"/>
+          <w:color w:val="000000"/>
+          <w:sz w:val="18"/>
+          <w:szCs w:val="18"/>
+        </w:rPr>
+        <w:t xml:space="preserve">    CustomBLL myBLL = </w:t>
+      </w:r>
+      <w:r>
+        <w:rPr>
+          <w:rFonts w:ascii="Consolas" w:hAnsi="Consolas" w:cs="Consolas"/>
+          <w:color w:val="0000FF"/>
+          <w:sz w:val="18"/>
+          <w:szCs w:val="18"/>
+        </w:rPr>
+        <w:t>new</w:t>
+      </w:r>
+      <w:r>
+        <w:rPr>
+          <w:rFonts w:ascii="Consolas" w:hAnsi="Consolas" w:cs="Consolas"/>
+          <w:color w:val="000000"/>
+          <w:sz w:val="18"/>
+          <w:szCs w:val="18"/>
+        </w:rPr>
+        <w:t xml:space="preserve"> CustomBLL();</w:t>
+      </w:r>
+    </w:p>
+    <w:p>
+      <w:pPr>
+        <w:autoSpaceDE w:val="0"/>
+        <w:autoSpaceDN w:val="0"/>
+        <w:adjustRightInd w:val="0"/>
+        <w:spacing w:after="0" w:line="240" w:lineRule="auto"/>
+        <w:rPr>
+          <w:rFonts w:ascii="Consolas" w:hAnsi="Consolas" w:cs="Consolas"/>
+          <w:color w:val="000000"/>
+          <w:sz w:val="18"/>
+          <w:szCs w:val="18"/>
+        </w:rPr>
+      </w:pPr>
+      <w:r>
+        <w:rPr>
+          <w:rFonts w:ascii="Consolas" w:hAnsi="Consolas" w:cs="Consolas"/>
+          <w:color w:val="000000"/>
+          <w:sz w:val="18"/>
+          <w:szCs w:val="18"/>
+        </w:rPr>
+        <w:t xml:space="preserve">    </w:t>
+      </w:r>
+      <w:r>
+        <w:rPr>
+          <w:rFonts w:ascii="Consolas" w:hAnsi="Consolas" w:cs="Consolas"/>
+          <w:color w:val="0000FF"/>
+          <w:sz w:val="18"/>
+          <w:szCs w:val="18"/>
+        </w:rPr>
+        <w:t>return</w:t>
+      </w:r>
+      <w:r>
+        <w:rPr>
+          <w:rFonts w:ascii="Consolas" w:hAnsi="Consolas" w:cs="Consolas"/>
+          <w:color w:val="000000"/>
+          <w:sz w:val="18"/>
+          <w:szCs w:val="18"/>
+        </w:rPr>
+        <w:t xml:space="preserve"> myBLL.MyCustomFunction(data);</w:t>
+      </w:r>
+    </w:p>
+    <w:p>
+      <w:pPr>
+        <w:autoSpaceDE w:val="0"/>
+        <w:autoSpaceDN w:val="0"/>
+        <w:adjustRightInd w:val="0"/>
+        <w:spacing w:after="0" w:line="240" w:lineRule="auto"/>
+        <w:rPr>
+          <w:rFonts w:ascii="Consolas" w:hAnsi="Consolas" w:cs="Consolas"/>
+          <w:color w:val="000000"/>
+          <w:sz w:val="18"/>
+          <w:szCs w:val="18"/>
+        </w:rPr>
+      </w:pPr>
+      <w:r>
+        <w:rPr>
+          <w:rFonts w:ascii="Consolas" w:hAnsi="Consolas" w:cs="Consolas"/>
+          <w:color w:val="000000"/>
+          <w:sz w:val="18"/>
+          <w:szCs w:val="18"/>
+        </w:rPr>
+        <w:t>}</w:t>
+      </w:r>
+    </w:p>
+    <w:p>
+      <w:pPr>
+        <w:rPr>
+          <w:lang w:val="en-US"/>
+        </w:rPr>
+      </w:pPr>
+    </w:p>
+    <w:p>
+      <w:pPr>
+        <w:rPr>
+          <w:lang w:val="en-US"/>
+        </w:rPr>
+      </w:pPr>
+      <w:r>
+        <w:rPr>
+          <w:lang w:val="en-US"/>
+        </w:rPr>
+        <w:t>Public interfaces</w:t>
+      </w:r>
+    </w:p>
+    <w:p>
+      <w:pPr>
+        <w:rPr>
+          <w:i/>
+          <w:sz w:val="18"/>
+          <w:szCs w:val="18"/>
+          <w:lang w:val="en-US"/>
+        </w:rPr>
+      </w:pPr>
+      <w:r>
+        <w:rPr>
+          <w:i/>
+          <w:sz w:val="18"/>
+          <w:szCs w:val="18"/>
+          <w:lang w:val="en-US"/>
+        </w:rPr>
+        <w:t>Interface\</w:t>
+      </w:r>
+      <w:proofErr w:type="spellStart"/>
+      <w:r>
+        <w:rPr>
+          <w:i/>
+          <w:sz w:val="18"/>
+          <w:szCs w:val="18"/>
+          <w:lang w:val="en-US"/>
+        </w:rPr>
+        <w:t>I</w:t>
+      </w:r>
+      <w:r>
+        <w:rPr>
+          <w:i/>
+          <w:sz w:val="18"/>
+          <w:szCs w:val="18"/>
+          <w:lang w:val="en-US"/>
+        </w:rPr>
+        <w:t>UC</w:t>
+      </w:r>
+      <w:r>
+        <w:rPr>
+          <w:i/>
+          <w:sz w:val="18"/>
+          <w:szCs w:val="18"/>
+          <w:lang w:val="en-US"/>
+        </w:rPr>
+        <w:t>Service.cs</w:t>
+      </w:r>
+      <w:proofErr w:type="spellEnd"/>
+    </w:p>
+    <w:p>
+      <w:pPr>
+        <w:autoSpaceDE w:val="0"/>
+        <w:autoSpaceDN w:val="0"/>
+        <w:adjustRightInd w:val="0"/>
+        <w:spacing w:after="0" w:line="240" w:lineRule="auto"/>
+        <w:rPr>
+          <w:rFonts w:ascii="Consolas" w:hAnsi="Consolas" w:cs="Consolas"/>
+          <w:color w:val="000000"/>
+          <w:sz w:val="18"/>
+          <w:szCs w:val="18"/>
+          <w:lang w:val="en-US"/>
+        </w:rPr>
+      </w:pPr>
+      <w:r>
+        <w:rPr>
+          <w:rFonts w:ascii="Consolas" w:hAnsi="Consolas" w:cs="Consolas"/>
+          <w:color w:val="000000"/>
+          <w:sz w:val="18"/>
+          <w:szCs w:val="18"/>
+          <w:lang w:val="en-US"/>
+        </w:rPr>
+        <w:t>[</w:t>
+      </w:r>
+      <w:proofErr w:type="spellStart"/>
+      <w:r>
+        <w:rPr>
+          <w:rFonts w:ascii="Consolas" w:hAnsi="Consolas" w:cs="Consolas"/>
+          <w:color w:val="000000"/>
+          <w:sz w:val="18"/>
+          <w:szCs w:val="18"/>
+          <w:lang w:val="en-US"/>
+        </w:rPr>
+        <w:t>OperationContract</w:t>
+      </w:r>
+      <w:proofErr w:type="spellEnd"/>
+      <w:r>
+        <w:rPr>
+          <w:rFonts w:ascii="Consolas" w:hAnsi="Consolas" w:cs="Consolas"/>
+          <w:color w:val="000000"/>
+          <w:sz w:val="18"/>
+          <w:szCs w:val="18"/>
+          <w:lang w:val="en-US"/>
+        </w:rPr>
+        <w:t>]</w:t>
+      </w:r>
+    </w:p>
+    <w:p>
+      <w:pPr>
+        <w:autoSpaceDE w:val="0"/>
+        <w:autoSpaceDN w:val="0"/>
+        <w:adjustRightInd w:val="0"/>
+        <w:spacing w:after="0" w:line="240" w:lineRule="auto"/>
+        <w:rPr>
+          <w:rFonts w:ascii="Consolas" w:hAnsi="Consolas" w:cs="Consolas"/>
+          <w:color w:val="000000"/>
+          <w:sz w:val="18"/>
+          <w:szCs w:val="18"/>
+          <w:lang w:val="en-US"/>
+        </w:rPr>
+      </w:pPr>
+      <w:r>
+        <w:rPr>
+          <w:rFonts w:ascii="Consolas" w:hAnsi="Consolas" w:cs="Consolas"/>
+          <w:color w:val="0000FF"/>
+          <w:sz w:val="18"/>
+          <w:szCs w:val="18"/>
+          <w:lang w:val="en-US"/>
+        </w:rPr>
+        <w:t>string</w:t>
+      </w:r>
+      <w:r>
+        <w:rPr>
+          <w:rFonts w:ascii="Consolas" w:hAnsi="Consolas" w:cs="Consolas"/>
+          <w:color w:val="000000"/>
+          <w:sz w:val="18"/>
+          <w:szCs w:val="18"/>
+          <w:lang w:val="en-US"/>
+        </w:rPr>
+        <w:t xml:space="preserve"> </w:t>
+      </w:r>
+      <w:proofErr w:type="spellStart"/>
+      <w:proofErr w:type="gramStart"/>
+      <w:r>
+        <w:rPr>
+          <w:rFonts w:ascii="Consolas" w:hAnsi="Consolas" w:cs="Consolas"/>
+          <w:color w:val="000000"/>
+          <w:sz w:val="18"/>
+          <w:szCs w:val="18"/>
+          <w:lang w:val="en-US"/>
+        </w:rPr>
+        <w:t>MyCustomFunction</w:t>
+      </w:r>
+      <w:proofErr w:type="spellEnd"/>
+      <w:r>
+        <w:rPr>
+          <w:rFonts w:ascii="Consolas" w:hAnsi="Consolas" w:cs="Consolas"/>
+          <w:color w:val="000000"/>
+          <w:sz w:val="18"/>
+          <w:szCs w:val="18"/>
+          <w:lang w:val="en-US"/>
+        </w:rPr>
+        <w:t>(</w:t>
+      </w:r>
+      <w:proofErr w:type="gramEnd"/>
+      <w:r>
+        <w:rPr>
+          <w:rFonts w:ascii="Consolas" w:hAnsi="Consolas" w:cs="Consolas"/>
+          <w:color w:val="0000FF"/>
+          <w:sz w:val="18"/>
+          <w:szCs w:val="18"/>
+          <w:lang w:val="en-US"/>
+        </w:rPr>
+        <w:t>string</w:t>
+      </w:r>
+      <w:r>
+        <w:rPr>
+          <w:rFonts w:ascii="Consolas" w:hAnsi="Consolas" w:cs="Consolas"/>
+          <w:color w:val="000000"/>
+          <w:sz w:val="18"/>
+          <w:szCs w:val="18"/>
+          <w:lang w:val="en-US"/>
+        </w:rPr>
+        <w:t xml:space="preserve"> data);</w:t>
+      </w:r>
+    </w:p>
+    <w:p>
+      <w:pPr>
+        <w:rPr>
+          <w:sz w:val="18"/>
+          <w:szCs w:val="18"/>
+          <w:lang w:val="en-US"/>
+        </w:rPr>
+      </w:pPr>
+    </w:p>
+    <w:p>
+      <w:pPr>
+        <w:rPr>
+          <w:i/>
+          <w:sz w:val="18"/>
+          <w:szCs w:val="18"/>
+          <w:lang w:val="en-US"/>
+        </w:rPr>
+      </w:pPr>
+      <w:r>
+        <w:rPr>
+          <w:i/>
+          <w:sz w:val="18"/>
+          <w:szCs w:val="18"/>
+          <w:lang w:val="en-US"/>
+        </w:rPr>
+        <w:t>Interface\</w:t>
+      </w:r>
+      <w:proofErr w:type="spellStart"/>
+      <w:r>
+        <w:rPr>
+          <w:i/>
+          <w:sz w:val="18"/>
+          <w:szCs w:val="18"/>
+          <w:lang w:val="en-US"/>
+        </w:rPr>
+        <w:t>I</w:t>
+      </w:r>
+      <w:r>
+        <w:rPr>
+          <w:i/>
+          <w:sz w:val="18"/>
+          <w:szCs w:val="18"/>
+          <w:lang w:val="en-US"/>
+        </w:rPr>
+        <w:t>UCJson</w:t>
+      </w:r>
+      <w:r>
+        <w:rPr>
+          <w:i/>
+          <w:sz w:val="18"/>
+          <w:szCs w:val="18"/>
+          <w:lang w:val="en-US"/>
+        </w:rPr>
+        <w:t>.cs</w:t>
+      </w:r>
+      <w:proofErr w:type="spellEnd"/>
+    </w:p>
+    <w:p>
+      <w:pPr>
+        <w:autoSpaceDE w:val="0"/>
+        <w:autoSpaceDN w:val="0"/>
+        <w:adjustRightInd w:val="0"/>
+        <w:spacing w:after="0" w:line="240" w:lineRule="auto"/>
+        <w:rPr>
+          <w:rFonts w:ascii="Consolas" w:hAnsi="Consolas" w:cs="Consolas"/>
+          <w:color w:val="000000"/>
+          <w:sz w:val="18"/>
+          <w:szCs w:val="18"/>
+        </w:rPr>
+      </w:pPr>
+      <w:r>
+        <w:rPr>
+          <w:rFonts w:ascii="Consolas" w:hAnsi="Consolas" w:cs="Consolas"/>
+          <w:color w:val="000000"/>
+          <w:sz w:val="18"/>
+          <w:szCs w:val="18"/>
+        </w:rPr>
+        <w:t>[OperationContract]</w:t>
+      </w:r>
+    </w:p>
+    <w:p>
+      <w:pPr>
+        <w:autoSpaceDE w:val="0"/>
+        <w:autoSpaceDN w:val="0"/>
+        <w:adjustRightInd w:val="0"/>
+        <w:spacing w:after="0" w:line="240" w:lineRule="auto"/>
+        <w:rPr>
+          <w:rFonts w:ascii="Consolas" w:hAnsi="Consolas" w:cs="Consolas"/>
+          <w:color w:val="000000"/>
+          <w:sz w:val="18"/>
+          <w:szCs w:val="18"/>
+        </w:rPr>
+      </w:pPr>
+      <w:r>
+        <w:rPr>
+          <w:rFonts w:ascii="Consolas" w:hAnsi="Consolas" w:cs="Consolas"/>
+          <w:color w:val="000000"/>
+          <w:sz w:val="18"/>
+          <w:szCs w:val="18"/>
+        </w:rPr>
+        <w:t xml:space="preserve">[WebInvoke(Method = </w:t>
+      </w:r>
+      <w:r>
+        <w:rPr>
+          <w:rFonts w:ascii="Consolas" w:hAnsi="Consolas" w:cs="Consolas"/>
+          <w:color w:val="A31515"/>
+          <w:sz w:val="18"/>
+          <w:szCs w:val="18"/>
+        </w:rPr>
+        <w:t>"POST"</w:t>
+      </w:r>
+      <w:r>
+        <w:rPr>
+          <w:rFonts w:ascii="Consolas" w:hAnsi="Consolas" w:cs="Consolas"/>
+          <w:color w:val="000000"/>
+          <w:sz w:val="18"/>
+          <w:szCs w:val="18"/>
+        </w:rPr>
+        <w:t>, BodyStyle = WebMessageBodyStyle.Wrapped, ResponseFormat = WebMessageFormat.Json)]</w:t>
+      </w:r>
+    </w:p>
+    <w:p>
+      <w:pPr>
+        <w:autoSpaceDE w:val="0"/>
+        <w:autoSpaceDN w:val="0"/>
+        <w:adjustRightInd w:val="0"/>
+        <w:spacing w:after="0" w:line="240" w:lineRule="auto"/>
+        <w:rPr>
+          <w:rFonts w:ascii="Consolas" w:hAnsi="Consolas" w:cs="Consolas"/>
+          <w:color w:val="000000"/>
+          <w:sz w:val="18"/>
+          <w:szCs w:val="18"/>
+        </w:rPr>
+      </w:pPr>
+      <w:r>
+        <w:rPr>
+          <w:rFonts w:ascii="Consolas" w:hAnsi="Consolas" w:cs="Consolas"/>
+          <w:color w:val="0000FF"/>
+          <w:sz w:val="18"/>
+          <w:szCs w:val="18"/>
+        </w:rPr>
         <w:t>string</w:t>
       </w:r>
       <w:r>
@@ -2637,7 +3931,7 @@
           <w:lang w:eastAsia="is-IS"/>
         </w:rPr>
         <w:drawing>
-          <wp:inline distT="0" distB="0" distL="0" distR="0">
+          <wp:inline distT="0" distB="0" distL="0" distR="0" wp14:anchorId="677B71ED" wp14:editId="05CE90DB">
             <wp:extent cx="5760720" cy="2526030"/>
             <wp:effectExtent l="0" t="0" r="0" b="7620"/>
             <wp:docPr id="1" name="Picture 1"/>
@@ -2718,7 +4012,7 @@
             <w:rStyle w:val="Hyperlink"/>
             <w:lang w:val="en-US"/>
           </w:rPr>
-          <w:t>http://localhost/LSOmniService/loyjson.svc/Ping</w:t>
+          <w:t>http://localhost/LSOmniService/ucjson.svc/Ping</w:t>
         </w:r>
       </w:hyperlink>
     </w:p>
@@ -2747,9 +4041,9 @@
           <w:lang w:eastAsia="is-IS"/>
         </w:rPr>
         <w:drawing>
-          <wp:inline distT="0" distB="0" distL="0" distR="0">
-            <wp:extent cx="5760720" cy="794385"/>
-            <wp:effectExtent l="0" t="0" r="0" b="5715"/>
+          <wp:inline distT="0" distB="0" distL="0" distR="0" wp14:anchorId="6097C96B" wp14:editId="6C440ED2">
+            <wp:extent cx="5760720" cy="459236"/>
+            <wp:effectExtent l="0" t="0" r="0" b="0"/>
             <wp:docPr id="2" name="Picture 2"/>
             <wp:cNvGraphicFramePr>
               <a:graphicFrameLocks xmlns:a="http://schemas.openxmlformats.org/drawingml/2006/main" noChangeAspect="1"/>
@@ -2776,7 +4070,7 @@
                   <pic:spPr>
                     <a:xfrm>
                       <a:off x="0" y="0"/>
-                      <a:ext cx="5760720" cy="794385"/>
+                      <a:ext cx="5760720" cy="459236"/>
                     </a:xfrm>
                     <a:prstGeom prst="rect">
                       <a:avLst/>
@@ -2802,19 +4096,11 @@
           <w:lang w:val="en-US"/>
         </w:rPr>
       </w:pPr>
-      <w:proofErr w:type="spellStart"/>
-      <w:r>
-        <w:rPr>
-          <w:lang w:val="en-US"/>
-        </w:rPr>
-        <w:t>SoapUI</w:t>
-      </w:r>
-      <w:proofErr w:type="spellEnd"/>
-      <w:r>
-        <w:rPr>
-          <w:lang w:val="en-US"/>
-        </w:rPr>
-        <w:t xml:space="preserve"> is a free tool that can be used to test SOAP (service) interface, there we can find our new function and put in some data, run it and get the result.</w:t>
+      <w:r>
+        <w:rPr>
+          <w:lang w:val="en-US"/>
+        </w:rPr>
+        <w:t>SoapUI is a free tool that can be used to test SOAP (service) interface, there we can find our new function and put in some data, run it and get the result.</w:t>
       </w:r>
     </w:p>
     <w:p>
@@ -2829,9 +4115,9 @@
           <w:lang w:eastAsia="is-IS"/>
         </w:rPr>
         <w:drawing>
-          <wp:inline distT="0" distB="0" distL="0" distR="0">
-            <wp:extent cx="5760720" cy="1731010"/>
-            <wp:effectExtent l="0" t="0" r="0" b="2540"/>
+          <wp:inline distT="0" distB="0" distL="0" distR="0" wp14:anchorId="1F6758E4" wp14:editId="58DFDABA">
+            <wp:extent cx="5760720" cy="1593549"/>
+            <wp:effectExtent l="0" t="0" r="0" b="6985"/>
             <wp:docPr id="3" name="Picture 3"/>
             <wp:cNvGraphicFramePr>
               <a:graphicFrameLocks xmlns:a="http://schemas.openxmlformats.org/drawingml/2006/main" noChangeAspect="1"/>
@@ -2858,7 +4144,7 @@
                   <pic:spPr>
                     <a:xfrm>
                       <a:off x="0" y="0"/>
-                      <a:ext cx="5760720" cy="1731010"/>
+                      <a:ext cx="5760720" cy="1593549"/>
                     </a:xfrm>
                     <a:prstGeom prst="rect">
                       <a:avLst/>
@@ -2883,6 +4169,8 @@
         </w:rPr>
         <w:br w:type="page"/>
       </w:r>
+      <w:bookmarkStart w:id="0" w:name="_GoBack"/>
+      <w:bookmarkEnd w:id="0"/>
     </w:p>
     <w:p>
       <w:pPr>
@@ -2934,21 +4222,7 @@
         <w:rPr>
           <w:lang w:val="en-US"/>
         </w:rPr>
-        <w:t xml:space="preserve">To add this to the </w:t>
-      </w:r>
-      <w:proofErr w:type="spellStart"/>
-      <w:r>
-        <w:rPr>
-          <w:lang w:val="en-US"/>
-        </w:rPr>
-        <w:t>Json</w:t>
-      </w:r>
-      <w:proofErr w:type="spellEnd"/>
-      <w:r>
-        <w:rPr>
-          <w:lang w:val="en-US"/>
-        </w:rPr>
-        <w:t xml:space="preserve"> code so Loyalty App can use the function, open up the Loyalty solution.</w:t>
+        <w:t>To add this to the Json code so Loyalty App can use the function, open up the Loyalty solution.</w:t>
       </w:r>
     </w:p>
     <w:p>
@@ -3036,21 +4310,7 @@
         <w:rPr>
           <w:lang w:val="en-US"/>
         </w:rPr>
-        <w:t xml:space="preserve">folder includes Code to talk to the Omni Service </w:t>
-      </w:r>
-      <w:proofErr w:type="spellStart"/>
-      <w:r>
-        <w:rPr>
-          <w:lang w:val="en-US"/>
-        </w:rPr>
-        <w:t>Json</w:t>
-      </w:r>
-      <w:proofErr w:type="spellEnd"/>
-      <w:r>
-        <w:rPr>
-          <w:lang w:val="en-US"/>
-        </w:rPr>
-        <w:t xml:space="preserve"> interface and </w:t>
+        <w:t xml:space="preserve">folder includes Code to talk to the Omni Service Json interface and </w:t>
       </w:r>
       <w:r>
         <w:rPr>
@@ -3213,21 +4473,7 @@
         <w:rPr>
           <w:lang w:val="en-US"/>
         </w:rPr>
-        <w:t xml:space="preserve">Service code has two versions of the function, one for direct call and other to call in </w:t>
-      </w:r>
-      <w:proofErr w:type="spellStart"/>
-      <w:r>
-        <w:rPr>
-          <w:lang w:val="en-US"/>
-        </w:rPr>
-        <w:t>Async</w:t>
-      </w:r>
-      <w:proofErr w:type="spellEnd"/>
-      <w:r>
-        <w:rPr>
-          <w:lang w:val="en-US"/>
-        </w:rPr>
-        <w:t xml:space="preserve"> mode, which the App should usually use when calling the function.</w:t>
+        <w:t>Service code has two versions of the function, one for direct call and other to call in Async mode, which the App should usually use when calling the function.</w:t>
       </w:r>
     </w:p>
     <w:p>
@@ -3626,21 +4872,7 @@
         <w:rPr>
           <w:lang w:val="en-US"/>
         </w:rPr>
-        <w:t xml:space="preserve">Infrastructure then does the actual call to Omni Service </w:t>
-      </w:r>
-      <w:proofErr w:type="spellStart"/>
-      <w:r>
-        <w:rPr>
-          <w:lang w:val="en-US"/>
-        </w:rPr>
-        <w:t>Json</w:t>
-      </w:r>
-      <w:proofErr w:type="spellEnd"/>
-      <w:r>
-        <w:rPr>
-          <w:lang w:val="en-US"/>
-        </w:rPr>
-        <w:t xml:space="preserve"> Interface.</w:t>
+        <w:t>Infrastructure then does the actual call to Omni Service Json Interface.</w:t>
       </w:r>
     </w:p>
     <w:p>
@@ -4427,7 +5659,7 @@
 </file>
 
 <file path=word/styles.xml><?xml version="1.0" encoding="utf-8"?>
-<w:styles xmlns:mc="http://schemas.openxmlformats.org/markup-compatibility/2006" xmlns:r="http://schemas.openxmlformats.org/officeDocument/2006/relationships" xmlns:w="http://schemas.openxmlformats.org/wordprocessingml/2006/main" xmlns:w14="http://schemas.microsoft.com/office/word/2010/wordml" xmlns:w15="http://schemas.microsoft.com/office/word/2012/wordml" xmlns:w16se="http://schemas.microsoft.com/office/word/2015/wordml/symex" mc:Ignorable="w14 w15 w16se">
+<w:styles xmlns:mc="http://schemas.openxmlformats.org/markup-compatibility/2006" xmlns:r="http://schemas.openxmlformats.org/officeDocument/2006/relationships" xmlns:w="http://schemas.openxmlformats.org/wordprocessingml/2006/main" xmlns:w14="http://schemas.microsoft.com/office/word/2010/wordml" xmlns:w15="http://schemas.microsoft.com/office/word/2012/wordml" xmlns:w16cid="http://schemas.microsoft.com/office/word/2016/wordml/cid" xmlns:w16se="http://schemas.microsoft.com/office/word/2015/wordml/symex" mc:Ignorable="w14 w15 w16se w16cid">
   <w:docDefaults>
     <w:rPrDefault>
       <w:rPr>
@@ -4443,7 +5675,7 @@
       </w:pPr>
     </w:pPrDefault>
   </w:docDefaults>
-  <w:latentStyles w:defLockedState="0" w:defUIPriority="99" w:defSemiHidden="0" w:defUnhideWhenUsed="0" w:defQFormat="0" w:count="371">
+  <w:latentStyles w:defLockedState="0" w:defUIPriority="99" w:defSemiHidden="0" w:defUnhideWhenUsed="0" w:defQFormat="0" w:count="377">
     <w:lsdException w:name="Normal" w:uiPriority="0" w:qFormat="1"/>
     <w:lsdException w:name="heading 1" w:uiPriority="9" w:qFormat="1"/>
     <w:lsdException w:name="heading 2" w:semiHidden="1" w:uiPriority="9" w:unhideWhenUsed="1" w:qFormat="1"/>
@@ -4591,11 +5823,8 @@
     <w:lsdException w:name="Table 3D effects 3" w:semiHidden="1" w:unhideWhenUsed="1"/>
     <w:lsdException w:name="Table Contemporary" w:semiHidden="1" w:unhideWhenUsed="1"/>
     <w:lsdException w:name="Table Elegant" w:semiHidden="1" w:unhideWhenUsed="1"/>
-    <w:lsdException w:name="Table Professional" w:semiHidden="1" w:unhideWhenUsed="1"/>
     <w:lsdException w:name="Table Subtle 1" w:semiHidden="1" w:unhideWhenUsed="1"/>
     <w:lsdException w:name="Table Subtle 2" w:semiHidden="1" w:unhideWhenUsed="1"/>
-    <w:lsdException w:name="Table Web 1" w:semiHidden="1" w:unhideWhenUsed="1"/>
-    <w:lsdException w:name="Table Web 2" w:semiHidden="1" w:unhideWhenUsed="1"/>
     <w:lsdException w:name="Table Web 3" w:semiHidden="1" w:unhideWhenUsed="1"/>
     <w:lsdException w:name="Balloon Text" w:semiHidden="1" w:unhideWhenUsed="1"/>
     <w:lsdException w:name="Table Grid" w:uiPriority="39"/>
@@ -4815,10 +6044,17 @@
     <w:lsdException w:name="List Table 5 Dark Accent 6" w:uiPriority="50"/>
     <w:lsdException w:name="List Table 6 Colorful Accent 6" w:uiPriority="51"/>
     <w:lsdException w:name="List Table 7 Colorful Accent 6" w:uiPriority="52"/>
+    <w:lsdException w:name="Mention" w:semiHidden="1" w:unhideWhenUsed="1"/>
+    <w:lsdException w:name="Smart Hyperlink" w:semiHidden="1" w:unhideWhenUsed="1"/>
+    <w:lsdException w:name="Hashtag" w:semiHidden="1" w:unhideWhenUsed="1"/>
+    <w:lsdException w:name="Unresolved Mention" w:semiHidden="1" w:unhideWhenUsed="1"/>
+    <w:lsdException w:name="Smart Link" w:semiHidden="1" w:unhideWhenUsed="1"/>
+    <w:lsdException w:name="Smart Link Error" w:semiHidden="1" w:unhideWhenUsed="1"/>
   </w:latentStyles>
   <w:style w:type="paragraph" w:default="1" w:styleId="Normal">
     <w:name w:val="Normal"/>
     <w:qFormat/>
+    <w:rsid w:val="001F37D1"/>
   </w:style>
   <w:style w:type="character" w:default="1" w:styleId="DefaultParagraphFont">
     <w:name w:val="Default Paragraph Font"/>
@@ -4887,6 +6123,18 @@
       <w:ind w:left="720"/>
       <w:contextualSpacing/>
     </w:pPr>
+  </w:style>
+  <w:style w:type="character" w:styleId="UnresolvedMention">
+    <w:name w:val="Unresolved Mention"/>
+    <w:basedOn w:val="DefaultParagraphFont"/>
+    <w:uiPriority w:val="99"/>
+    <w:semiHidden/>
+    <w:unhideWhenUsed/>
+    <w:rsid w:val="001F37D1"/>
+    <w:rPr>
+      <w:color w:val="605E5C"/>
+      <w:shd w:val="clear" w:color="auto" w:fill="E1DFDD"/>
+    </w:rPr>
   </w:style>
 </w:styles>
 </file>

</xml_diff>